<commit_message>
Add pre board answers for marketting management
</commit_message>
<xml_diff>
--- a/Marketing Management/Answers/Detailed Answer.docx
+++ b/Marketing Management/Answers/Detailed Answer.docx
@@ -114,7 +114,12 @@
       </w:r>
       <w:r>
         <w:br/>
-        <w:t xml:space="preserve"> “A social and managerial process by which individuals and groups obtain what they need and want through creating and exchanging products and value.”</w:t>
+        <w:t xml:space="preserve"> “A social and managerial process by which individuals and groups obtain what they need and want through creat</w:t>
+      </w:r>
+      <w:bookmarkStart w:id="3" w:name="_GoBack"/>
+      <w:bookmarkEnd w:id="3"/>
+      <w:r>
+        <w:t>ing and exchanging products and value.”</w:t>
       </w:r>
     </w:p>
     <w:p>
@@ -137,8 +142,8 @@
           <w:szCs w:val="26"/>
         </w:rPr>
       </w:pPr>
-      <w:bookmarkStart w:id="3" w:name="_6ldzbk6dl3nk" w:colFirst="0" w:colLast="0"/>
-      <w:bookmarkEnd w:id="3"/>
+      <w:bookmarkStart w:id="4" w:name="_6ldzbk6dl3nk" w:colFirst="0" w:colLast="0"/>
+      <w:bookmarkEnd w:id="4"/>
       <w:r>
         <w:rPr>
           <w:b/>
@@ -386,8 +391,8 @@
           <w:szCs w:val="26"/>
         </w:rPr>
       </w:pPr>
-      <w:bookmarkStart w:id="4" w:name="_ux1b9frhbvvj" w:colFirst="0" w:colLast="0"/>
-      <w:bookmarkEnd w:id="4"/>
+      <w:bookmarkStart w:id="5" w:name="_ux1b9frhbvvj" w:colFirst="0" w:colLast="0"/>
+      <w:bookmarkEnd w:id="5"/>
       <w:r>
         <w:rPr>
           <w:rFonts w:ascii="Arial Unicode MS" w:eastAsia="Arial Unicode MS" w:hAnsi="Arial Unicode MS" w:cs="Arial Unicode MS"/>
@@ -423,8 +428,8 @@
           <w:szCs w:val="22"/>
         </w:rPr>
       </w:pPr>
-      <w:bookmarkStart w:id="5" w:name="_unllf45jk0td" w:colFirst="0" w:colLast="0"/>
-      <w:bookmarkEnd w:id="5"/>
+      <w:bookmarkStart w:id="6" w:name="_unllf45jk0td" w:colFirst="0" w:colLast="0"/>
+      <w:bookmarkEnd w:id="6"/>
       <w:r>
         <w:rPr>
           <w:b/>
@@ -472,8 +477,8 @@
           <w:szCs w:val="26"/>
         </w:rPr>
       </w:pPr>
-      <w:bookmarkStart w:id="6" w:name="_gwpddi8uywsc" w:colFirst="0" w:colLast="0"/>
-      <w:bookmarkEnd w:id="6"/>
+      <w:bookmarkStart w:id="7" w:name="_gwpddi8uywsc" w:colFirst="0" w:colLast="0"/>
+      <w:bookmarkEnd w:id="7"/>
       <w:r>
         <w:rPr>
           <w:b/>
@@ -774,8 +779,8 @@
           <w:szCs w:val="26"/>
         </w:rPr>
       </w:pPr>
-      <w:bookmarkStart w:id="7" w:name="_6hvuqefov7j1" w:colFirst="0" w:colLast="0"/>
-      <w:bookmarkEnd w:id="7"/>
+      <w:bookmarkStart w:id="8" w:name="_6hvuqefov7j1" w:colFirst="0" w:colLast="0"/>
+      <w:bookmarkEnd w:id="8"/>
       <w:r>
         <w:rPr>
           <w:rFonts w:ascii="Arial Unicode MS" w:eastAsia="Arial Unicode MS" w:hAnsi="Arial Unicode MS" w:cs="Arial Unicode MS"/>
@@ -810,8 +815,8 @@
           <w:szCs w:val="22"/>
         </w:rPr>
       </w:pPr>
-      <w:bookmarkStart w:id="8" w:name="_4j5hqj3u2ctn" w:colFirst="0" w:colLast="0"/>
-      <w:bookmarkEnd w:id="8"/>
+      <w:bookmarkStart w:id="9" w:name="_4j5hqj3u2ctn" w:colFirst="0" w:colLast="0"/>
+      <w:bookmarkEnd w:id="9"/>
       <w:r>
         <w:rPr>
           <w:b/>
@@ -917,8 +922,8 @@
           <w:szCs w:val="26"/>
         </w:rPr>
       </w:pPr>
-      <w:bookmarkStart w:id="9" w:name="_cjgnfuwvksa5" w:colFirst="0" w:colLast="0"/>
-      <w:bookmarkEnd w:id="9"/>
+      <w:bookmarkStart w:id="10" w:name="_cjgnfuwvksa5" w:colFirst="0" w:colLast="0"/>
+      <w:bookmarkEnd w:id="10"/>
       <w:r>
         <w:rPr>
           <w:b/>
@@ -1140,8 +1145,8 @@
           <w:szCs w:val="26"/>
         </w:rPr>
       </w:pPr>
-      <w:bookmarkStart w:id="10" w:name="_m4dvm38ocdh5" w:colFirst="0" w:colLast="0"/>
-      <w:bookmarkEnd w:id="10"/>
+      <w:bookmarkStart w:id="11" w:name="_m4dvm38ocdh5" w:colFirst="0" w:colLast="0"/>
+      <w:bookmarkEnd w:id="11"/>
       <w:r>
         <w:rPr>
           <w:rFonts w:ascii="Arial Unicode MS" w:eastAsia="Arial Unicode MS" w:hAnsi="Arial Unicode MS" w:cs="Arial Unicode MS"/>
@@ -1176,8 +1181,8 @@
           <w:szCs w:val="22"/>
         </w:rPr>
       </w:pPr>
-      <w:bookmarkStart w:id="11" w:name="_at0mu0luedhk" w:colFirst="0" w:colLast="0"/>
-      <w:bookmarkEnd w:id="11"/>
+      <w:bookmarkStart w:id="12" w:name="_at0mu0luedhk" w:colFirst="0" w:colLast="0"/>
+      <w:bookmarkEnd w:id="12"/>
       <w:r>
         <w:rPr>
           <w:b/>
@@ -1243,8 +1248,8 @@
           <w:szCs w:val="26"/>
         </w:rPr>
       </w:pPr>
-      <w:bookmarkStart w:id="12" w:name="_u3u4cdo2qz7z" w:colFirst="0" w:colLast="0"/>
-      <w:bookmarkEnd w:id="12"/>
+      <w:bookmarkStart w:id="13" w:name="_u3u4cdo2qz7z" w:colFirst="0" w:colLast="0"/>
+      <w:bookmarkEnd w:id="13"/>
       <w:r>
         <w:rPr>
           <w:b/>
@@ -1413,8 +1418,8 @@
           <w:szCs w:val="26"/>
         </w:rPr>
       </w:pPr>
-      <w:bookmarkStart w:id="13" w:name="_pcssrucio525" w:colFirst="0" w:colLast="0"/>
-      <w:bookmarkEnd w:id="13"/>
+      <w:bookmarkStart w:id="14" w:name="_pcssrucio525" w:colFirst="0" w:colLast="0"/>
+      <w:bookmarkEnd w:id="14"/>
       <w:r>
         <w:rPr>
           <w:b/>
@@ -1534,8 +1539,8 @@
           <w:szCs w:val="26"/>
         </w:rPr>
       </w:pPr>
-      <w:bookmarkStart w:id="14" w:name="_vb1k0of2ibe3" w:colFirst="0" w:colLast="0"/>
-      <w:bookmarkEnd w:id="14"/>
+      <w:bookmarkStart w:id="15" w:name="_vb1k0of2ibe3" w:colFirst="0" w:colLast="0"/>
+      <w:bookmarkEnd w:id="15"/>
       <w:r>
         <w:rPr>
           <w:rFonts w:ascii="Arial Unicode MS" w:eastAsia="Arial Unicode MS" w:hAnsi="Arial Unicode MS" w:cs="Arial Unicode MS"/>
@@ -1571,8 +1576,8 @@
           <w:szCs w:val="22"/>
         </w:rPr>
       </w:pPr>
-      <w:bookmarkStart w:id="15" w:name="_izp27l6stcla" w:colFirst="0" w:colLast="0"/>
-      <w:bookmarkEnd w:id="15"/>
+      <w:bookmarkStart w:id="16" w:name="_izp27l6stcla" w:colFirst="0" w:colLast="0"/>
+      <w:bookmarkEnd w:id="16"/>
       <w:r>
         <w:rPr>
           <w:b/>
@@ -1620,8 +1625,8 @@
           <w:szCs w:val="26"/>
         </w:rPr>
       </w:pPr>
-      <w:bookmarkStart w:id="16" w:name="_d94exel57owt" w:colFirst="0" w:colLast="0"/>
-      <w:bookmarkEnd w:id="16"/>
+      <w:bookmarkStart w:id="17" w:name="_d94exel57owt" w:colFirst="0" w:colLast="0"/>
+      <w:bookmarkEnd w:id="17"/>
       <w:r>
         <w:rPr>
           <w:b/>
@@ -1910,8 +1915,8 @@
           <w:szCs w:val="26"/>
         </w:rPr>
       </w:pPr>
-      <w:bookmarkStart w:id="17" w:name="_ek9splngrxpl" w:colFirst="0" w:colLast="0"/>
-      <w:bookmarkEnd w:id="17"/>
+      <w:bookmarkStart w:id="18" w:name="_ek9splngrxpl" w:colFirst="0" w:colLast="0"/>
+      <w:bookmarkEnd w:id="18"/>
       <w:r>
         <w:rPr>
           <w:rFonts w:ascii="Arial Unicode MS" w:eastAsia="Arial Unicode MS" w:hAnsi="Arial Unicode MS" w:cs="Arial Unicode MS"/>
@@ -1946,8 +1951,8 @@
           <w:szCs w:val="22"/>
         </w:rPr>
       </w:pPr>
-      <w:bookmarkStart w:id="18" w:name="_xbc8jgtf3zt" w:colFirst="0" w:colLast="0"/>
-      <w:bookmarkEnd w:id="18"/>
+      <w:bookmarkStart w:id="19" w:name="_xbc8jgtf3zt" w:colFirst="0" w:colLast="0"/>
+      <w:bookmarkEnd w:id="19"/>
       <w:r>
         <w:rPr>
           <w:b/>
@@ -1996,8 +2001,8 @@
           <w:szCs w:val="26"/>
         </w:rPr>
       </w:pPr>
-      <w:bookmarkStart w:id="19" w:name="_w6cycsody4g1" w:colFirst="0" w:colLast="0"/>
-      <w:bookmarkEnd w:id="19"/>
+      <w:bookmarkStart w:id="20" w:name="_w6cycsody4g1" w:colFirst="0" w:colLast="0"/>
+      <w:bookmarkEnd w:id="20"/>
       <w:r>
         <w:rPr>
           <w:b/>
@@ -2021,8 +2026,8 @@
           <w:szCs w:val="22"/>
         </w:rPr>
       </w:pPr>
-      <w:bookmarkStart w:id="20" w:name="_lhb25iaod5xl" w:colFirst="0" w:colLast="0"/>
-      <w:bookmarkEnd w:id="20"/>
+      <w:bookmarkStart w:id="21" w:name="_lhb25iaod5xl" w:colFirst="0" w:colLast="0"/>
+      <w:bookmarkEnd w:id="21"/>
       <w:proofErr w:type="gramStart"/>
       <w:r>
         <w:rPr>
@@ -2166,8 +2171,8 @@
           <w:szCs w:val="22"/>
         </w:rPr>
       </w:pPr>
-      <w:bookmarkStart w:id="21" w:name="_z56czilo08jo" w:colFirst="0" w:colLast="0"/>
-      <w:bookmarkEnd w:id="21"/>
+      <w:bookmarkStart w:id="22" w:name="_z56czilo08jo" w:colFirst="0" w:colLast="0"/>
+      <w:bookmarkEnd w:id="22"/>
       <w:r>
         <w:rPr>
           <w:b/>
@@ -2344,8 +2349,8 @@
         <w:pStyle w:val="Heading1"/>
         <w:spacing w:before="240" w:after="240"/>
       </w:pPr>
-      <w:bookmarkStart w:id="22" w:name="_ywue35wfsuha" w:colFirst="0" w:colLast="0"/>
-      <w:bookmarkEnd w:id="22"/>
+      <w:bookmarkStart w:id="23" w:name="_ywue35wfsuha" w:colFirst="0" w:colLast="0"/>
+      <w:bookmarkEnd w:id="23"/>
       <w:r>
         <w:lastRenderedPageBreak/>
         <w:t>Chapter 6</w:t>
@@ -2371,8 +2376,8 @@
           <w:szCs w:val="34"/>
         </w:rPr>
       </w:pPr>
-      <w:bookmarkStart w:id="23" w:name="_2r6dehl2pbei" w:colFirst="0" w:colLast="0"/>
-      <w:bookmarkEnd w:id="23"/>
+      <w:bookmarkStart w:id="24" w:name="_2r6dehl2pbei" w:colFirst="0" w:colLast="0"/>
+      <w:bookmarkEnd w:id="24"/>
       <w:r>
         <w:rPr>
           <w:rFonts w:ascii="Arial Unicode MS" w:eastAsia="Arial Unicode MS" w:hAnsi="Arial Unicode MS" w:cs="Arial Unicode MS"/>
@@ -2405,8 +2410,8 @@
           <w:szCs w:val="26"/>
         </w:rPr>
       </w:pPr>
-      <w:bookmarkStart w:id="24" w:name="_p25idgmte12g" w:colFirst="0" w:colLast="0"/>
-      <w:bookmarkEnd w:id="24"/>
+      <w:bookmarkStart w:id="25" w:name="_p25idgmte12g" w:colFirst="0" w:colLast="0"/>
+      <w:bookmarkEnd w:id="25"/>
       <w:r>
         <w:rPr>
           <w:b/>
@@ -2484,8 +2489,8 @@
           <w:szCs w:val="26"/>
         </w:rPr>
       </w:pPr>
-      <w:bookmarkStart w:id="25" w:name="_5iolkz739gbj" w:colFirst="0" w:colLast="0"/>
-      <w:bookmarkEnd w:id="25"/>
+      <w:bookmarkStart w:id="26" w:name="_5iolkz739gbj" w:colFirst="0" w:colLast="0"/>
+      <w:bookmarkEnd w:id="26"/>
       <w:r>
         <w:rPr>
           <w:b/>
@@ -2560,8 +2565,8 @@
           <w:szCs w:val="26"/>
         </w:rPr>
       </w:pPr>
-      <w:bookmarkStart w:id="26" w:name="_pyg2ezi0tt82" w:colFirst="0" w:colLast="0"/>
-      <w:bookmarkEnd w:id="26"/>
+      <w:bookmarkStart w:id="27" w:name="_pyg2ezi0tt82" w:colFirst="0" w:colLast="0"/>
+      <w:bookmarkEnd w:id="27"/>
       <w:r>
         <w:rPr>
           <w:b/>
@@ -2654,8 +2659,8 @@
           <w:szCs w:val="26"/>
         </w:rPr>
       </w:pPr>
-      <w:bookmarkStart w:id="27" w:name="_szbueyrf46o2" w:colFirst="0" w:colLast="0"/>
-      <w:bookmarkEnd w:id="27"/>
+      <w:bookmarkStart w:id="28" w:name="_szbueyrf46o2" w:colFirst="0" w:colLast="0"/>
+      <w:bookmarkEnd w:id="28"/>
       <w:r>
         <w:rPr>
           <w:b/>
@@ -2698,8 +2703,8 @@
           <w:szCs w:val="34"/>
         </w:rPr>
       </w:pPr>
-      <w:bookmarkStart w:id="28" w:name="_7mlu8npshzqw" w:colFirst="0" w:colLast="0"/>
-      <w:bookmarkEnd w:id="28"/>
+      <w:bookmarkStart w:id="29" w:name="_7mlu8npshzqw" w:colFirst="0" w:colLast="0"/>
+      <w:bookmarkEnd w:id="29"/>
       <w:r>
         <w:rPr>
           <w:rFonts w:ascii="Arial Unicode MS" w:eastAsia="Arial Unicode MS" w:hAnsi="Arial Unicode MS" w:cs="Arial Unicode MS"/>
@@ -2732,8 +2737,8 @@
           <w:szCs w:val="26"/>
         </w:rPr>
       </w:pPr>
-      <w:bookmarkStart w:id="29" w:name="_3nhtr5fzioiq" w:colFirst="0" w:colLast="0"/>
-      <w:bookmarkEnd w:id="29"/>
+      <w:bookmarkStart w:id="30" w:name="_3nhtr5fzioiq" w:colFirst="0" w:colLast="0"/>
+      <w:bookmarkEnd w:id="30"/>
       <w:r>
         <w:rPr>
           <w:b/>
@@ -2922,8 +2927,8 @@
           <w:szCs w:val="26"/>
         </w:rPr>
       </w:pPr>
-      <w:bookmarkStart w:id="30" w:name="_y6cjo0vdaxfx" w:colFirst="0" w:colLast="0"/>
-      <w:bookmarkEnd w:id="30"/>
+      <w:bookmarkStart w:id="31" w:name="_y6cjo0vdaxfx" w:colFirst="0" w:colLast="0"/>
+      <w:bookmarkEnd w:id="31"/>
       <w:r>
         <w:rPr>
           <w:b/>
@@ -3077,8 +3082,8 @@
           <w:szCs w:val="26"/>
         </w:rPr>
       </w:pPr>
-      <w:bookmarkStart w:id="31" w:name="_p957hju4ucqh" w:colFirst="0" w:colLast="0"/>
-      <w:bookmarkEnd w:id="31"/>
+      <w:bookmarkStart w:id="32" w:name="_p957hju4ucqh" w:colFirst="0" w:colLast="0"/>
+      <w:bookmarkEnd w:id="32"/>
       <w:r>
         <w:rPr>
           <w:b/>
@@ -3129,8 +3134,8 @@
           <w:szCs w:val="34"/>
         </w:rPr>
       </w:pPr>
-      <w:bookmarkStart w:id="32" w:name="_itftlokicbeg" w:colFirst="0" w:colLast="0"/>
-      <w:bookmarkEnd w:id="32"/>
+      <w:bookmarkStart w:id="33" w:name="_itftlokicbeg" w:colFirst="0" w:colLast="0"/>
+      <w:bookmarkEnd w:id="33"/>
       <w:r>
         <w:rPr>
           <w:rFonts w:ascii="Arial Unicode MS" w:eastAsia="Arial Unicode MS" w:hAnsi="Arial Unicode MS" w:cs="Arial Unicode MS"/>
@@ -3163,8 +3168,8 @@
           <w:szCs w:val="26"/>
         </w:rPr>
       </w:pPr>
-      <w:bookmarkStart w:id="33" w:name="_j339bd7gib89" w:colFirst="0" w:colLast="0"/>
-      <w:bookmarkEnd w:id="33"/>
+      <w:bookmarkStart w:id="34" w:name="_j339bd7gib89" w:colFirst="0" w:colLast="0"/>
+      <w:bookmarkEnd w:id="34"/>
       <w:r>
         <w:rPr>
           <w:b/>
@@ -3213,8 +3218,8 @@
           <w:szCs w:val="26"/>
         </w:rPr>
       </w:pPr>
-      <w:bookmarkStart w:id="34" w:name="_pslb3lh9lk06" w:colFirst="0" w:colLast="0"/>
-      <w:bookmarkEnd w:id="34"/>
+      <w:bookmarkStart w:id="35" w:name="_pslb3lh9lk06" w:colFirst="0" w:colLast="0"/>
+      <w:bookmarkEnd w:id="35"/>
       <w:r>
         <w:rPr>
           <w:b/>
@@ -3303,8 +3308,8 @@
           <w:szCs w:val="26"/>
         </w:rPr>
       </w:pPr>
-      <w:bookmarkStart w:id="35" w:name="_njty0bs2oa56" w:colFirst="0" w:colLast="0"/>
-      <w:bookmarkEnd w:id="35"/>
+      <w:bookmarkStart w:id="36" w:name="_njty0bs2oa56" w:colFirst="0" w:colLast="0"/>
+      <w:bookmarkEnd w:id="36"/>
       <w:r>
         <w:rPr>
           <w:b/>
@@ -3442,8 +3447,8 @@
           <w:szCs w:val="26"/>
         </w:rPr>
       </w:pPr>
-      <w:bookmarkStart w:id="36" w:name="_ui4ct331f5f8" w:colFirst="0" w:colLast="0"/>
-      <w:bookmarkEnd w:id="36"/>
+      <w:bookmarkStart w:id="37" w:name="_ui4ct331f5f8" w:colFirst="0" w:colLast="0"/>
+      <w:bookmarkEnd w:id="37"/>
       <w:r>
         <w:rPr>
           <w:b/>
@@ -3494,8 +3499,8 @@
           <w:szCs w:val="34"/>
         </w:rPr>
       </w:pPr>
-      <w:bookmarkStart w:id="37" w:name="_imlmbgln48z4" w:colFirst="0" w:colLast="0"/>
-      <w:bookmarkEnd w:id="37"/>
+      <w:bookmarkStart w:id="38" w:name="_imlmbgln48z4" w:colFirst="0" w:colLast="0"/>
+      <w:bookmarkEnd w:id="38"/>
       <w:r>
         <w:rPr>
           <w:rFonts w:ascii="Arial Unicode MS" w:eastAsia="Arial Unicode MS" w:hAnsi="Arial Unicode MS" w:cs="Arial Unicode MS"/>
@@ -3528,8 +3533,8 @@
           <w:szCs w:val="26"/>
         </w:rPr>
       </w:pPr>
-      <w:bookmarkStart w:id="38" w:name="_s3relfszlt8" w:colFirst="0" w:colLast="0"/>
-      <w:bookmarkEnd w:id="38"/>
+      <w:bookmarkStart w:id="39" w:name="_s3relfszlt8" w:colFirst="0" w:colLast="0"/>
+      <w:bookmarkEnd w:id="39"/>
       <w:r>
         <w:rPr>
           <w:b/>
@@ -3575,8 +3580,8 @@
           <w:szCs w:val="26"/>
         </w:rPr>
       </w:pPr>
-      <w:bookmarkStart w:id="39" w:name="_5re0luxvv4ps" w:colFirst="0" w:colLast="0"/>
-      <w:bookmarkEnd w:id="39"/>
+      <w:bookmarkStart w:id="40" w:name="_5re0luxvv4ps" w:colFirst="0" w:colLast="0"/>
+      <w:bookmarkEnd w:id="40"/>
       <w:r>
         <w:rPr>
           <w:b/>
@@ -3739,8 +3744,8 @@
           <w:szCs w:val="26"/>
         </w:rPr>
       </w:pPr>
-      <w:bookmarkStart w:id="40" w:name="_44tpoe5iqpeu" w:colFirst="0" w:colLast="0"/>
-      <w:bookmarkEnd w:id="40"/>
+      <w:bookmarkStart w:id="41" w:name="_44tpoe5iqpeu" w:colFirst="0" w:colLast="0"/>
+      <w:bookmarkEnd w:id="41"/>
       <w:r>
         <w:rPr>
           <w:b/>
@@ -3878,8 +3883,8 @@
           <w:szCs w:val="26"/>
         </w:rPr>
       </w:pPr>
-      <w:bookmarkStart w:id="41" w:name="_clvdvda3pdt8" w:colFirst="0" w:colLast="0"/>
-      <w:bookmarkEnd w:id="41"/>
+      <w:bookmarkStart w:id="42" w:name="_clvdvda3pdt8" w:colFirst="0" w:colLast="0"/>
+      <w:bookmarkEnd w:id="42"/>
       <w:r>
         <w:rPr>
           <w:b/>
@@ -3929,8 +3934,8 @@
           <w:szCs w:val="34"/>
         </w:rPr>
       </w:pPr>
-      <w:bookmarkStart w:id="42" w:name="_ld0fzzgtpo0j" w:colFirst="0" w:colLast="0"/>
-      <w:bookmarkEnd w:id="42"/>
+      <w:bookmarkStart w:id="43" w:name="_ld0fzzgtpo0j" w:colFirst="0" w:colLast="0"/>
+      <w:bookmarkEnd w:id="43"/>
       <w:r>
         <w:rPr>
           <w:b/>
@@ -4346,16 +4351,16 @@
         <w:pStyle w:val="Heading1"/>
         <w:spacing w:before="240" w:after="240"/>
       </w:pPr>
-      <w:bookmarkStart w:id="43" w:name="_h9ig4o1nr615" w:colFirst="0" w:colLast="0"/>
-      <w:bookmarkEnd w:id="43"/>
+      <w:bookmarkStart w:id="44" w:name="_h9ig4o1nr615" w:colFirst="0" w:colLast="0"/>
+      <w:bookmarkEnd w:id="44"/>
     </w:p>
     <w:p>
       <w:pPr>
         <w:pStyle w:val="Heading1"/>
         <w:spacing w:before="240" w:after="240"/>
       </w:pPr>
-      <w:bookmarkStart w:id="44" w:name="_letin0ext606" w:colFirst="0" w:colLast="0"/>
-      <w:bookmarkEnd w:id="44"/>
+      <w:bookmarkStart w:id="45" w:name="_letin0ext606" w:colFirst="0" w:colLast="0"/>
+      <w:bookmarkEnd w:id="45"/>
       <w:r>
         <w:t>Chapter 7</w:t>
       </w:r>
@@ -4380,8 +4385,8 @@
           <w:szCs w:val="34"/>
         </w:rPr>
       </w:pPr>
-      <w:bookmarkStart w:id="45" w:name="_y3s6lduxdbht" w:colFirst="0" w:colLast="0"/>
-      <w:bookmarkEnd w:id="45"/>
+      <w:bookmarkStart w:id="46" w:name="_y3s6lduxdbht" w:colFirst="0" w:colLast="0"/>
+      <w:bookmarkEnd w:id="46"/>
       <w:r>
         <w:rPr>
           <w:rFonts w:ascii="Arial Unicode MS" w:eastAsia="Arial Unicode MS" w:hAnsi="Arial Unicode MS" w:cs="Arial Unicode MS"/>
@@ -4414,8 +4419,8 @@
           <w:szCs w:val="26"/>
         </w:rPr>
       </w:pPr>
-      <w:bookmarkStart w:id="46" w:name="_8f52ebtz1i8o" w:colFirst="0" w:colLast="0"/>
-      <w:bookmarkEnd w:id="46"/>
+      <w:bookmarkStart w:id="47" w:name="_8f52ebtz1i8o" w:colFirst="0" w:colLast="0"/>
+      <w:bookmarkEnd w:id="47"/>
       <w:r>
         <w:rPr>
           <w:b/>
@@ -4469,8 +4474,8 @@
           <w:szCs w:val="26"/>
         </w:rPr>
       </w:pPr>
-      <w:bookmarkStart w:id="47" w:name="_y3rfxhnvxh5u" w:colFirst="0" w:colLast="0"/>
-      <w:bookmarkEnd w:id="47"/>
+      <w:bookmarkStart w:id="48" w:name="_y3rfxhnvxh5u" w:colFirst="0" w:colLast="0"/>
+      <w:bookmarkEnd w:id="48"/>
       <w:r>
         <w:rPr>
           <w:b/>
@@ -4827,8 +4832,8 @@
           <w:szCs w:val="26"/>
         </w:rPr>
       </w:pPr>
-      <w:bookmarkStart w:id="48" w:name="_9rn39yv6igvo" w:colFirst="0" w:colLast="0"/>
-      <w:bookmarkEnd w:id="48"/>
+      <w:bookmarkStart w:id="49" w:name="_9rn39yv6igvo" w:colFirst="0" w:colLast="0"/>
+      <w:bookmarkEnd w:id="49"/>
       <w:r>
         <w:rPr>
           <w:b/>
@@ -4879,8 +4884,8 @@
           <w:szCs w:val="34"/>
         </w:rPr>
       </w:pPr>
-      <w:bookmarkStart w:id="49" w:name="_896fhlsvsyap" w:colFirst="0" w:colLast="0"/>
-      <w:bookmarkEnd w:id="49"/>
+      <w:bookmarkStart w:id="50" w:name="_896fhlsvsyap" w:colFirst="0" w:colLast="0"/>
+      <w:bookmarkEnd w:id="50"/>
       <w:r>
         <w:rPr>
           <w:rFonts w:ascii="Arial Unicode MS" w:eastAsia="Arial Unicode MS" w:hAnsi="Arial Unicode MS" w:cs="Arial Unicode MS"/>
@@ -4913,8 +4918,8 @@
           <w:szCs w:val="26"/>
         </w:rPr>
       </w:pPr>
-      <w:bookmarkStart w:id="50" w:name="_lqbymb8trzb" w:colFirst="0" w:colLast="0"/>
-      <w:bookmarkEnd w:id="50"/>
+      <w:bookmarkStart w:id="51" w:name="_lqbymb8trzb" w:colFirst="0" w:colLast="0"/>
+      <w:bookmarkEnd w:id="51"/>
       <w:r>
         <w:rPr>
           <w:b/>
@@ -5140,8 +5145,8 @@
           <w:szCs w:val="26"/>
         </w:rPr>
       </w:pPr>
-      <w:bookmarkStart w:id="51" w:name="_yh8w1ligmyf" w:colFirst="0" w:colLast="0"/>
-      <w:bookmarkEnd w:id="51"/>
+      <w:bookmarkStart w:id="52" w:name="_yh8w1ligmyf" w:colFirst="0" w:colLast="0"/>
+      <w:bookmarkEnd w:id="52"/>
       <w:r>
         <w:rPr>
           <w:b/>
@@ -5270,8 +5275,8 @@
           <w:szCs w:val="26"/>
         </w:rPr>
       </w:pPr>
-      <w:bookmarkStart w:id="52" w:name="_h19lea6wz95l" w:colFirst="0" w:colLast="0"/>
-      <w:bookmarkEnd w:id="52"/>
+      <w:bookmarkStart w:id="53" w:name="_h19lea6wz95l" w:colFirst="0" w:colLast="0"/>
+      <w:bookmarkEnd w:id="53"/>
       <w:r>
         <w:rPr>
           <w:b/>
@@ -5322,8 +5327,8 @@
           <w:szCs w:val="34"/>
         </w:rPr>
       </w:pPr>
-      <w:bookmarkStart w:id="53" w:name="_x4czwxnfniyu" w:colFirst="0" w:colLast="0"/>
-      <w:bookmarkEnd w:id="53"/>
+      <w:bookmarkStart w:id="54" w:name="_x4czwxnfniyu" w:colFirst="0" w:colLast="0"/>
+      <w:bookmarkEnd w:id="54"/>
       <w:r>
         <w:rPr>
           <w:rFonts w:ascii="Arial Unicode MS" w:eastAsia="Arial Unicode MS" w:hAnsi="Arial Unicode MS" w:cs="Arial Unicode MS"/>
@@ -5356,8 +5361,8 @@
           <w:szCs w:val="26"/>
         </w:rPr>
       </w:pPr>
-      <w:bookmarkStart w:id="54" w:name="_dvrdquggb7rf" w:colFirst="0" w:colLast="0"/>
-      <w:bookmarkEnd w:id="54"/>
+      <w:bookmarkStart w:id="55" w:name="_dvrdquggb7rf" w:colFirst="0" w:colLast="0"/>
+      <w:bookmarkEnd w:id="55"/>
       <w:r>
         <w:rPr>
           <w:b/>
@@ -5453,8 +5458,8 @@
           <w:szCs w:val="26"/>
         </w:rPr>
       </w:pPr>
-      <w:bookmarkStart w:id="55" w:name="_aupthqp96y1f" w:colFirst="0" w:colLast="0"/>
-      <w:bookmarkEnd w:id="55"/>
+      <w:bookmarkStart w:id="56" w:name="_aupthqp96y1f" w:colFirst="0" w:colLast="0"/>
+      <w:bookmarkEnd w:id="56"/>
       <w:r>
         <w:rPr>
           <w:b/>
@@ -5670,8 +5675,8 @@
           <w:szCs w:val="26"/>
         </w:rPr>
       </w:pPr>
-      <w:bookmarkStart w:id="56" w:name="_golaoxw5ktgq" w:colFirst="0" w:colLast="0"/>
-      <w:bookmarkEnd w:id="56"/>
+      <w:bookmarkStart w:id="57" w:name="_golaoxw5ktgq" w:colFirst="0" w:colLast="0"/>
+      <w:bookmarkEnd w:id="57"/>
       <w:r>
         <w:rPr>
           <w:b/>
@@ -5732,8 +5737,8 @@
           <w:szCs w:val="34"/>
         </w:rPr>
       </w:pPr>
-      <w:bookmarkStart w:id="57" w:name="_tk63jjy1phek" w:colFirst="0" w:colLast="0"/>
-      <w:bookmarkEnd w:id="57"/>
+      <w:bookmarkStart w:id="58" w:name="_tk63jjy1phek" w:colFirst="0" w:colLast="0"/>
+      <w:bookmarkEnd w:id="58"/>
       <w:r>
         <w:rPr>
           <w:rFonts w:ascii="Arial Unicode MS" w:eastAsia="Arial Unicode MS" w:hAnsi="Arial Unicode MS" w:cs="Arial Unicode MS"/>
@@ -5767,8 +5772,8 @@
           <w:szCs w:val="26"/>
         </w:rPr>
       </w:pPr>
-      <w:bookmarkStart w:id="58" w:name="_6qae78t8ksdd" w:colFirst="0" w:colLast="0"/>
-      <w:bookmarkEnd w:id="58"/>
+      <w:bookmarkStart w:id="59" w:name="_6qae78t8ksdd" w:colFirst="0" w:colLast="0"/>
+      <w:bookmarkEnd w:id="59"/>
       <w:r>
         <w:rPr>
           <w:b/>
@@ -6047,8 +6052,8 @@
           <w:szCs w:val="26"/>
         </w:rPr>
       </w:pPr>
-      <w:bookmarkStart w:id="59" w:name="_w945rf6ik77y" w:colFirst="0" w:colLast="0"/>
-      <w:bookmarkEnd w:id="59"/>
+      <w:bookmarkStart w:id="60" w:name="_w945rf6ik77y" w:colFirst="0" w:colLast="0"/>
+      <w:bookmarkEnd w:id="60"/>
       <w:r>
         <w:rPr>
           <w:b/>
@@ -6160,8 +6165,8 @@
           <w:szCs w:val="26"/>
         </w:rPr>
       </w:pPr>
-      <w:bookmarkStart w:id="60" w:name="_e8z9al5c2vuk" w:colFirst="0" w:colLast="0"/>
-      <w:bookmarkEnd w:id="60"/>
+      <w:bookmarkStart w:id="61" w:name="_e8z9al5c2vuk" w:colFirst="0" w:colLast="0"/>
+      <w:bookmarkEnd w:id="61"/>
       <w:r>
         <w:rPr>
           <w:b/>
@@ -6212,8 +6217,8 @@
           <w:szCs w:val="34"/>
         </w:rPr>
       </w:pPr>
-      <w:bookmarkStart w:id="61" w:name="_21mrsq4rpvas" w:colFirst="0" w:colLast="0"/>
-      <w:bookmarkEnd w:id="61"/>
+      <w:bookmarkStart w:id="62" w:name="_21mrsq4rpvas" w:colFirst="0" w:colLast="0"/>
+      <w:bookmarkEnd w:id="62"/>
       <w:r>
         <w:rPr>
           <w:rFonts w:ascii="Arial Unicode MS" w:eastAsia="Arial Unicode MS" w:hAnsi="Arial Unicode MS" w:cs="Arial Unicode MS"/>
@@ -6246,8 +6251,8 @@
           <w:szCs w:val="26"/>
         </w:rPr>
       </w:pPr>
-      <w:bookmarkStart w:id="62" w:name="_k1s1xkm5sjgz" w:colFirst="0" w:colLast="0"/>
-      <w:bookmarkEnd w:id="62"/>
+      <w:bookmarkStart w:id="63" w:name="_k1s1xkm5sjgz" w:colFirst="0" w:colLast="0"/>
+      <w:bookmarkEnd w:id="63"/>
       <w:r>
         <w:rPr>
           <w:b/>
@@ -6271,8 +6276,8 @@
           <w:szCs w:val="26"/>
         </w:rPr>
       </w:pPr>
-      <w:bookmarkStart w:id="63" w:name="_cav09v9wngou" w:colFirst="0" w:colLast="0"/>
-      <w:bookmarkEnd w:id="63"/>
+      <w:bookmarkStart w:id="64" w:name="_cav09v9wngou" w:colFirst="0" w:colLast="0"/>
+      <w:bookmarkEnd w:id="64"/>
       <w:r>
         <w:rPr>
           <w:b/>
@@ -6525,8 +6530,8 @@
           <w:szCs w:val="26"/>
         </w:rPr>
       </w:pPr>
-      <w:bookmarkStart w:id="64" w:name="_z40b9ydsoj15" w:colFirst="0" w:colLast="0"/>
-      <w:bookmarkEnd w:id="64"/>
+      <w:bookmarkStart w:id="65" w:name="_z40b9ydsoj15" w:colFirst="0" w:colLast="0"/>
+      <w:bookmarkEnd w:id="65"/>
       <w:r>
         <w:rPr>
           <w:b/>
@@ -6587,8 +6592,8 @@
           <w:szCs w:val="26"/>
         </w:rPr>
       </w:pPr>
-      <w:bookmarkStart w:id="65" w:name="_n0y3gc7d4utu" w:colFirst="0" w:colLast="0"/>
-      <w:bookmarkEnd w:id="65"/>
+      <w:bookmarkStart w:id="66" w:name="_n0y3gc7d4utu" w:colFirst="0" w:colLast="0"/>
+      <w:bookmarkEnd w:id="66"/>
       <w:r>
         <w:rPr>
           <w:b/>
@@ -6639,8 +6644,8 @@
           <w:szCs w:val="34"/>
         </w:rPr>
       </w:pPr>
-      <w:bookmarkStart w:id="66" w:name="_io66hu9ax3xu" w:colFirst="0" w:colLast="0"/>
-      <w:bookmarkEnd w:id="66"/>
+      <w:bookmarkStart w:id="67" w:name="_io66hu9ax3xu" w:colFirst="0" w:colLast="0"/>
+      <w:bookmarkEnd w:id="67"/>
       <w:r>
         <w:rPr>
           <w:rFonts w:ascii="Arial Unicode MS" w:eastAsia="Arial Unicode MS" w:hAnsi="Arial Unicode MS" w:cs="Arial Unicode MS"/>
@@ -6673,8 +6678,8 @@
           <w:szCs w:val="26"/>
         </w:rPr>
       </w:pPr>
-      <w:bookmarkStart w:id="67" w:name="_tolap0rqubo2" w:colFirst="0" w:colLast="0"/>
-      <w:bookmarkEnd w:id="67"/>
+      <w:bookmarkStart w:id="68" w:name="_tolap0rqubo2" w:colFirst="0" w:colLast="0"/>
+      <w:bookmarkEnd w:id="68"/>
       <w:r>
         <w:rPr>
           <w:b/>
@@ -6723,8 +6728,8 @@
           <w:szCs w:val="26"/>
         </w:rPr>
       </w:pPr>
-      <w:bookmarkStart w:id="68" w:name="_2kh4z8g6rbz9" w:colFirst="0" w:colLast="0"/>
-      <w:bookmarkEnd w:id="68"/>
+      <w:bookmarkStart w:id="69" w:name="_2kh4z8g6rbz9" w:colFirst="0" w:colLast="0"/>
+      <w:bookmarkEnd w:id="69"/>
       <w:r>
         <w:rPr>
           <w:b/>
@@ -6794,8 +6799,8 @@
           <w:szCs w:val="26"/>
         </w:rPr>
       </w:pPr>
-      <w:bookmarkStart w:id="69" w:name="_8s5nq0dvpiq" w:colFirst="0" w:colLast="0"/>
-      <w:bookmarkEnd w:id="69"/>
+      <w:bookmarkStart w:id="70" w:name="_8s5nq0dvpiq" w:colFirst="0" w:colLast="0"/>
+      <w:bookmarkEnd w:id="70"/>
       <w:r>
         <w:rPr>
           <w:b/>
@@ -6897,8 +6902,8 @@
           <w:szCs w:val="26"/>
         </w:rPr>
       </w:pPr>
-      <w:bookmarkStart w:id="70" w:name="_ikqp8a2vdtbg" w:colFirst="0" w:colLast="0"/>
-      <w:bookmarkEnd w:id="70"/>
+      <w:bookmarkStart w:id="71" w:name="_ikqp8a2vdtbg" w:colFirst="0" w:colLast="0"/>
+      <w:bookmarkEnd w:id="71"/>
       <w:r>
         <w:rPr>
           <w:b/>
@@ -7033,8 +7038,8 @@
           <w:szCs w:val="26"/>
         </w:rPr>
       </w:pPr>
-      <w:bookmarkStart w:id="71" w:name="_81smnufvk1cj" w:colFirst="0" w:colLast="0"/>
-      <w:bookmarkEnd w:id="71"/>
+      <w:bookmarkStart w:id="72" w:name="_81smnufvk1cj" w:colFirst="0" w:colLast="0"/>
+      <w:bookmarkEnd w:id="72"/>
       <w:r>
         <w:rPr>
           <w:b/>
@@ -7126,8 +7131,8 @@
           <w:szCs w:val="34"/>
         </w:rPr>
       </w:pPr>
-      <w:bookmarkStart w:id="72" w:name="_33ykwr3c04ty" w:colFirst="0" w:colLast="0"/>
-      <w:bookmarkEnd w:id="72"/>
+      <w:bookmarkStart w:id="73" w:name="_33ykwr3c04ty" w:colFirst="0" w:colLast="0"/>
+      <w:bookmarkEnd w:id="73"/>
       <w:r>
         <w:rPr>
           <w:b/>
@@ -7689,8 +7694,8 @@
           <w:b/>
         </w:rPr>
       </w:pPr>
-      <w:bookmarkStart w:id="73" w:name="_d8skmwtmg4ob" w:colFirst="0" w:colLast="0"/>
-      <w:bookmarkEnd w:id="73"/>
+      <w:bookmarkStart w:id="74" w:name="_d8skmwtmg4ob" w:colFirst="0" w:colLast="0"/>
+      <w:bookmarkEnd w:id="74"/>
       <w:r>
         <w:rPr>
           <w:b/>
@@ -7718,8 +7723,8 @@
           <w:szCs w:val="34"/>
         </w:rPr>
       </w:pPr>
-      <w:bookmarkStart w:id="74" w:name="_eij0hdd24lhq" w:colFirst="0" w:colLast="0"/>
-      <w:bookmarkEnd w:id="74"/>
+      <w:bookmarkStart w:id="75" w:name="_eij0hdd24lhq" w:colFirst="0" w:colLast="0"/>
+      <w:bookmarkEnd w:id="75"/>
       <w:r>
         <w:rPr>
           <w:rFonts w:ascii="Arial Unicode MS" w:eastAsia="Arial Unicode MS" w:hAnsi="Arial Unicode MS" w:cs="Arial Unicode MS"/>
@@ -7752,8 +7757,8 @@
           <w:szCs w:val="26"/>
         </w:rPr>
       </w:pPr>
-      <w:bookmarkStart w:id="75" w:name="_3hivrv2m4p7x" w:colFirst="0" w:colLast="0"/>
-      <w:bookmarkEnd w:id="75"/>
+      <w:bookmarkStart w:id="76" w:name="_3hivrv2m4p7x" w:colFirst="0" w:colLast="0"/>
+      <w:bookmarkEnd w:id="76"/>
       <w:r>
         <w:rPr>
           <w:b/>
@@ -7801,8 +7806,8 @@
           <w:szCs w:val="26"/>
         </w:rPr>
       </w:pPr>
-      <w:bookmarkStart w:id="76" w:name="_s1vw6trxpeco" w:colFirst="0" w:colLast="0"/>
-      <w:bookmarkEnd w:id="76"/>
+      <w:bookmarkStart w:id="77" w:name="_s1vw6trxpeco" w:colFirst="0" w:colLast="0"/>
+      <w:bookmarkEnd w:id="77"/>
       <w:r>
         <w:rPr>
           <w:b/>
@@ -8223,8 +8228,8 @@
           <w:szCs w:val="26"/>
         </w:rPr>
       </w:pPr>
-      <w:bookmarkStart w:id="77" w:name="_rkrpxuiqdbhg" w:colFirst="0" w:colLast="0"/>
-      <w:bookmarkEnd w:id="77"/>
+      <w:bookmarkStart w:id="78" w:name="_rkrpxuiqdbhg" w:colFirst="0" w:colLast="0"/>
+      <w:bookmarkEnd w:id="78"/>
       <w:r>
         <w:rPr>
           <w:b/>
@@ -8276,8 +8281,8 @@
           <w:szCs w:val="34"/>
         </w:rPr>
       </w:pPr>
-      <w:bookmarkStart w:id="78" w:name="_jljr20ydl6o1" w:colFirst="0" w:colLast="0"/>
-      <w:bookmarkEnd w:id="78"/>
+      <w:bookmarkStart w:id="79" w:name="_jljr20ydl6o1" w:colFirst="0" w:colLast="0"/>
+      <w:bookmarkEnd w:id="79"/>
       <w:r>
         <w:rPr>
           <w:rFonts w:ascii="Arial Unicode MS" w:eastAsia="Arial Unicode MS" w:hAnsi="Arial Unicode MS" w:cs="Arial Unicode MS"/>
@@ -8310,8 +8315,8 @@
           <w:szCs w:val="26"/>
         </w:rPr>
       </w:pPr>
-      <w:bookmarkStart w:id="79" w:name="_xea5fim8xm56" w:colFirst="0" w:colLast="0"/>
-      <w:bookmarkEnd w:id="79"/>
+      <w:bookmarkStart w:id="80" w:name="_xea5fim8xm56" w:colFirst="0" w:colLast="0"/>
+      <w:bookmarkEnd w:id="80"/>
       <w:r>
         <w:rPr>
           <w:b/>
@@ -8386,8 +8391,8 @@
           <w:szCs w:val="26"/>
         </w:rPr>
       </w:pPr>
-      <w:bookmarkStart w:id="80" w:name="_qozffo117g62" w:colFirst="0" w:colLast="0"/>
-      <w:bookmarkEnd w:id="80"/>
+      <w:bookmarkStart w:id="81" w:name="_qozffo117g62" w:colFirst="0" w:colLast="0"/>
+      <w:bookmarkEnd w:id="81"/>
       <w:r>
         <w:rPr>
           <w:b/>
@@ -8718,8 +8723,8 @@
           <w:szCs w:val="26"/>
         </w:rPr>
       </w:pPr>
-      <w:bookmarkStart w:id="81" w:name="_dtx36mb9s6g3" w:colFirst="0" w:colLast="0"/>
-      <w:bookmarkEnd w:id="81"/>
+      <w:bookmarkStart w:id="82" w:name="_dtx36mb9s6g3" w:colFirst="0" w:colLast="0"/>
+      <w:bookmarkEnd w:id="82"/>
       <w:r>
         <w:rPr>
           <w:b/>
@@ -8952,8 +8957,8 @@
           <w:szCs w:val="26"/>
         </w:rPr>
       </w:pPr>
-      <w:bookmarkStart w:id="82" w:name="_o5yp47h8qxzk" w:colFirst="0" w:colLast="0"/>
-      <w:bookmarkEnd w:id="82"/>
+      <w:bookmarkStart w:id="83" w:name="_o5yp47h8qxzk" w:colFirst="0" w:colLast="0"/>
+      <w:bookmarkEnd w:id="83"/>
       <w:r>
         <w:rPr>
           <w:b/>
@@ -9005,8 +9010,8 @@
           <w:szCs w:val="34"/>
         </w:rPr>
       </w:pPr>
-      <w:bookmarkStart w:id="83" w:name="_h99asal4b0d7" w:colFirst="0" w:colLast="0"/>
-      <w:bookmarkEnd w:id="83"/>
+      <w:bookmarkStart w:id="84" w:name="_h99asal4b0d7" w:colFirst="0" w:colLast="0"/>
+      <w:bookmarkEnd w:id="84"/>
       <w:r>
         <w:rPr>
           <w:rFonts w:ascii="Arial Unicode MS" w:eastAsia="Arial Unicode MS" w:hAnsi="Arial Unicode MS" w:cs="Arial Unicode MS"/>
@@ -9039,8 +9044,8 @@
           <w:szCs w:val="26"/>
         </w:rPr>
       </w:pPr>
-      <w:bookmarkStart w:id="84" w:name="_2dbb7lvufgj3" w:colFirst="0" w:colLast="0"/>
-      <w:bookmarkEnd w:id="84"/>
+      <w:bookmarkStart w:id="85" w:name="_2dbb7lvufgj3" w:colFirst="0" w:colLast="0"/>
+      <w:bookmarkEnd w:id="85"/>
       <w:r>
         <w:rPr>
           <w:b/>
@@ -9097,8 +9102,8 @@
           <w:szCs w:val="26"/>
         </w:rPr>
       </w:pPr>
-      <w:bookmarkStart w:id="85" w:name="_fsn0fljn0kyl" w:colFirst="0" w:colLast="0"/>
-      <w:bookmarkEnd w:id="85"/>
+      <w:bookmarkStart w:id="86" w:name="_fsn0fljn0kyl" w:colFirst="0" w:colLast="0"/>
+      <w:bookmarkEnd w:id="86"/>
       <w:r>
         <w:rPr>
           <w:b/>
@@ -9324,8 +9329,8 @@
           <w:szCs w:val="26"/>
         </w:rPr>
       </w:pPr>
-      <w:bookmarkStart w:id="86" w:name="_kp59qm454z8m" w:colFirst="0" w:colLast="0"/>
-      <w:bookmarkEnd w:id="86"/>
+      <w:bookmarkStart w:id="87" w:name="_kp59qm454z8m" w:colFirst="0" w:colLast="0"/>
+      <w:bookmarkEnd w:id="87"/>
       <w:r>
         <w:rPr>
           <w:b/>
@@ -9400,8 +9405,8 @@
           <w:szCs w:val="26"/>
         </w:rPr>
       </w:pPr>
-      <w:bookmarkStart w:id="87" w:name="_fngozwd6lmb8" w:colFirst="0" w:colLast="0"/>
-      <w:bookmarkEnd w:id="87"/>
+      <w:bookmarkStart w:id="88" w:name="_fngozwd6lmb8" w:colFirst="0" w:colLast="0"/>
+      <w:bookmarkEnd w:id="88"/>
       <w:r>
         <w:rPr>
           <w:b/>
@@ -9578,8 +9583,8 @@
           <w:szCs w:val="26"/>
         </w:rPr>
       </w:pPr>
-      <w:bookmarkStart w:id="88" w:name="_6p9mqxwjctt4" w:colFirst="0" w:colLast="0"/>
-      <w:bookmarkEnd w:id="88"/>
+      <w:bookmarkStart w:id="89" w:name="_6p9mqxwjctt4" w:colFirst="0" w:colLast="0"/>
+      <w:bookmarkEnd w:id="89"/>
       <w:r>
         <w:rPr>
           <w:b/>
@@ -9639,8 +9644,8 @@
           <w:szCs w:val="34"/>
         </w:rPr>
       </w:pPr>
-      <w:bookmarkStart w:id="89" w:name="_4jope6s2hm2w" w:colFirst="0" w:colLast="0"/>
-      <w:bookmarkEnd w:id="89"/>
+      <w:bookmarkStart w:id="90" w:name="_4jope6s2hm2w" w:colFirst="0" w:colLast="0"/>
+      <w:bookmarkEnd w:id="90"/>
       <w:r>
         <w:rPr>
           <w:rFonts w:ascii="Arial Unicode MS" w:eastAsia="Arial Unicode MS" w:hAnsi="Arial Unicode MS" w:cs="Arial Unicode MS"/>
@@ -9673,8 +9678,8 @@
           <w:szCs w:val="26"/>
         </w:rPr>
       </w:pPr>
-      <w:bookmarkStart w:id="90" w:name="_zdcj1cipzf7e" w:colFirst="0" w:colLast="0"/>
-      <w:bookmarkEnd w:id="90"/>
+      <w:bookmarkStart w:id="91" w:name="_zdcj1cipzf7e" w:colFirst="0" w:colLast="0"/>
+      <w:bookmarkEnd w:id="91"/>
       <w:r>
         <w:rPr>
           <w:b/>
@@ -9739,8 +9744,8 @@
           <w:szCs w:val="26"/>
         </w:rPr>
       </w:pPr>
-      <w:bookmarkStart w:id="91" w:name="_oc21ervz069y" w:colFirst="0" w:colLast="0"/>
-      <w:bookmarkEnd w:id="91"/>
+      <w:bookmarkStart w:id="92" w:name="_oc21ervz069y" w:colFirst="0" w:colLast="0"/>
+      <w:bookmarkEnd w:id="92"/>
       <w:r>
         <w:rPr>
           <w:b/>
@@ -9875,8 +9880,8 @@
           <w:szCs w:val="26"/>
         </w:rPr>
       </w:pPr>
-      <w:bookmarkStart w:id="92" w:name="_m0chevqo6n2c" w:colFirst="0" w:colLast="0"/>
-      <w:bookmarkEnd w:id="92"/>
+      <w:bookmarkStart w:id="93" w:name="_m0chevqo6n2c" w:colFirst="0" w:colLast="0"/>
+      <w:bookmarkEnd w:id="93"/>
       <w:r>
         <w:rPr>
           <w:b/>
@@ -9915,8 +9920,8 @@
           <w:szCs w:val="26"/>
         </w:rPr>
       </w:pPr>
-      <w:bookmarkStart w:id="93" w:name="_yuxeq99iy25x" w:colFirst="0" w:colLast="0"/>
-      <w:bookmarkEnd w:id="93"/>
+      <w:bookmarkStart w:id="94" w:name="_yuxeq99iy25x" w:colFirst="0" w:colLast="0"/>
+      <w:bookmarkEnd w:id="94"/>
       <w:r>
         <w:rPr>
           <w:b/>
@@ -9956,8 +9961,8 @@
           <w:szCs w:val="26"/>
         </w:rPr>
       </w:pPr>
-      <w:bookmarkStart w:id="94" w:name="_cw81p3c2he84" w:colFirst="0" w:colLast="0"/>
-      <w:bookmarkEnd w:id="94"/>
+      <w:bookmarkStart w:id="95" w:name="_cw81p3c2he84" w:colFirst="0" w:colLast="0"/>
+      <w:bookmarkEnd w:id="95"/>
       <w:r>
         <w:rPr>
           <w:b/>
@@ -10036,8 +10041,8 @@
           <w:szCs w:val="26"/>
         </w:rPr>
       </w:pPr>
-      <w:bookmarkStart w:id="95" w:name="_jcirypmp9ko" w:colFirst="0" w:colLast="0"/>
-      <w:bookmarkEnd w:id="95"/>
+      <w:bookmarkStart w:id="96" w:name="_jcirypmp9ko" w:colFirst="0" w:colLast="0"/>
+      <w:bookmarkEnd w:id="96"/>
       <w:r>
         <w:rPr>
           <w:b/>
@@ -10088,8 +10093,8 @@
           <w:szCs w:val="34"/>
         </w:rPr>
       </w:pPr>
-      <w:bookmarkStart w:id="96" w:name="_yg6j9f51jm4z" w:colFirst="0" w:colLast="0"/>
-      <w:bookmarkEnd w:id="96"/>
+      <w:bookmarkStart w:id="97" w:name="_yg6j9f51jm4z" w:colFirst="0" w:colLast="0"/>
+      <w:bookmarkEnd w:id="97"/>
       <w:r>
         <w:rPr>
           <w:rFonts w:ascii="Arial Unicode MS" w:eastAsia="Arial Unicode MS" w:hAnsi="Arial Unicode MS" w:cs="Arial Unicode MS"/>
@@ -10122,8 +10127,8 @@
           <w:szCs w:val="26"/>
         </w:rPr>
       </w:pPr>
-      <w:bookmarkStart w:id="97" w:name="_f9nmx2esb1nv" w:colFirst="0" w:colLast="0"/>
-      <w:bookmarkEnd w:id="97"/>
+      <w:bookmarkStart w:id="98" w:name="_f9nmx2esb1nv" w:colFirst="0" w:colLast="0"/>
+      <w:bookmarkEnd w:id="98"/>
       <w:r>
         <w:rPr>
           <w:b/>
@@ -10242,8 +10247,8 @@
           <w:szCs w:val="26"/>
         </w:rPr>
       </w:pPr>
-      <w:bookmarkStart w:id="98" w:name="_grrwr06w8wby" w:colFirst="0" w:colLast="0"/>
-      <w:bookmarkEnd w:id="98"/>
+      <w:bookmarkStart w:id="99" w:name="_grrwr06w8wby" w:colFirst="0" w:colLast="0"/>
+      <w:bookmarkEnd w:id="99"/>
       <w:r>
         <w:rPr>
           <w:b/>
@@ -10301,8 +10306,8 @@
           <w:szCs w:val="26"/>
         </w:rPr>
       </w:pPr>
-      <w:bookmarkStart w:id="99" w:name="_iwdoz9xkvo7a" w:colFirst="0" w:colLast="0"/>
-      <w:bookmarkEnd w:id="99"/>
+      <w:bookmarkStart w:id="100" w:name="_iwdoz9xkvo7a" w:colFirst="0" w:colLast="0"/>
+      <w:bookmarkEnd w:id="100"/>
       <w:r>
         <w:rPr>
           <w:b/>
@@ -10471,8 +10476,8 @@
           <w:szCs w:val="26"/>
         </w:rPr>
       </w:pPr>
-      <w:bookmarkStart w:id="100" w:name="_e2ojmkxlzg5v" w:colFirst="0" w:colLast="0"/>
-      <w:bookmarkEnd w:id="100"/>
+      <w:bookmarkStart w:id="101" w:name="_e2ojmkxlzg5v" w:colFirst="0" w:colLast="0"/>
+      <w:bookmarkEnd w:id="101"/>
       <w:r>
         <w:rPr>
           <w:b/>
@@ -10524,8 +10529,8 @@
           <w:szCs w:val="34"/>
         </w:rPr>
       </w:pPr>
-      <w:bookmarkStart w:id="101" w:name="_mdwblj1havsg" w:colFirst="0" w:colLast="0"/>
-      <w:bookmarkEnd w:id="101"/>
+      <w:bookmarkStart w:id="102" w:name="_mdwblj1havsg" w:colFirst="0" w:colLast="0"/>
+      <w:bookmarkEnd w:id="102"/>
       <w:r>
         <w:rPr>
           <w:rFonts w:ascii="Arial Unicode MS" w:eastAsia="Arial Unicode MS" w:hAnsi="Arial Unicode MS" w:cs="Arial Unicode MS"/>
@@ -10558,8 +10563,8 @@
           <w:szCs w:val="26"/>
         </w:rPr>
       </w:pPr>
-      <w:bookmarkStart w:id="102" w:name="_w6qa0ns4atrc" w:colFirst="0" w:colLast="0"/>
-      <w:bookmarkEnd w:id="102"/>
+      <w:bookmarkStart w:id="103" w:name="_w6qa0ns4atrc" w:colFirst="0" w:colLast="0"/>
+      <w:bookmarkEnd w:id="103"/>
       <w:r>
         <w:rPr>
           <w:b/>
@@ -10605,8 +10610,8 @@
           <w:szCs w:val="26"/>
         </w:rPr>
       </w:pPr>
-      <w:bookmarkStart w:id="103" w:name="_xhnv6vlguxsx" w:colFirst="0" w:colLast="0"/>
-      <w:bookmarkEnd w:id="103"/>
+      <w:bookmarkStart w:id="104" w:name="_xhnv6vlguxsx" w:colFirst="0" w:colLast="0"/>
+      <w:bookmarkEnd w:id="104"/>
       <w:r>
         <w:rPr>
           <w:b/>
@@ -10855,8 +10860,8 @@
           <w:szCs w:val="26"/>
         </w:rPr>
       </w:pPr>
-      <w:bookmarkStart w:id="104" w:name="_mnnxrlm764e4" w:colFirst="0" w:colLast="0"/>
-      <w:bookmarkEnd w:id="104"/>
+      <w:bookmarkStart w:id="105" w:name="_mnnxrlm764e4" w:colFirst="0" w:colLast="0"/>
+      <w:bookmarkEnd w:id="105"/>
       <w:r>
         <w:rPr>
           <w:b/>
@@ -10992,8 +10997,8 @@
           <w:szCs w:val="26"/>
         </w:rPr>
       </w:pPr>
-      <w:bookmarkStart w:id="105" w:name="_g1cgentpfngq" w:colFirst="0" w:colLast="0"/>
-      <w:bookmarkEnd w:id="105"/>
+      <w:bookmarkStart w:id="106" w:name="_g1cgentpfngq" w:colFirst="0" w:colLast="0"/>
+      <w:bookmarkEnd w:id="106"/>
       <w:r>
         <w:rPr>
           <w:b/>
@@ -11039,8 +11044,8 @@
           <w:szCs w:val="34"/>
         </w:rPr>
       </w:pPr>
-      <w:bookmarkStart w:id="106" w:name="_hfilro74phdl" w:colFirst="0" w:colLast="0"/>
-      <w:bookmarkEnd w:id="106"/>
+      <w:bookmarkStart w:id="107" w:name="_hfilro74phdl" w:colFirst="0" w:colLast="0"/>
+      <w:bookmarkEnd w:id="107"/>
       <w:r>
         <w:rPr>
           <w:rFonts w:ascii="Arial Unicode MS" w:eastAsia="Arial Unicode MS" w:hAnsi="Arial Unicode MS" w:cs="Arial Unicode MS"/>
@@ -11073,8 +11078,8 @@
           <w:szCs w:val="26"/>
         </w:rPr>
       </w:pPr>
-      <w:bookmarkStart w:id="107" w:name="_ycxgwd9nqqv9" w:colFirst="0" w:colLast="0"/>
-      <w:bookmarkEnd w:id="107"/>
+      <w:bookmarkStart w:id="108" w:name="_ycxgwd9nqqv9" w:colFirst="0" w:colLast="0"/>
+      <w:bookmarkEnd w:id="108"/>
       <w:r>
         <w:rPr>
           <w:b/>
@@ -11128,8 +11133,8 @@
           <w:szCs w:val="26"/>
         </w:rPr>
       </w:pPr>
-      <w:bookmarkStart w:id="108" w:name="_t54x78q6v2gf" w:colFirst="0" w:colLast="0"/>
-      <w:bookmarkEnd w:id="108"/>
+      <w:bookmarkStart w:id="109" w:name="_t54x78q6v2gf" w:colFirst="0" w:colLast="0"/>
+      <w:bookmarkEnd w:id="109"/>
       <w:r>
         <w:rPr>
           <w:b/>
@@ -11361,8 +11366,8 @@
           <w:szCs w:val="26"/>
         </w:rPr>
       </w:pPr>
-      <w:bookmarkStart w:id="109" w:name="_yin8v3juo5qz" w:colFirst="0" w:colLast="0"/>
-      <w:bookmarkEnd w:id="109"/>
+      <w:bookmarkStart w:id="110" w:name="_yin8v3juo5qz" w:colFirst="0" w:colLast="0"/>
+      <w:bookmarkEnd w:id="110"/>
       <w:r>
         <w:rPr>
           <w:b/>
@@ -11407,8 +11412,8 @@
           <w:szCs w:val="26"/>
         </w:rPr>
       </w:pPr>
-      <w:bookmarkStart w:id="110" w:name="_46ddlp5hzs1d" w:colFirst="0" w:colLast="0"/>
-      <w:bookmarkEnd w:id="110"/>
+      <w:bookmarkStart w:id="111" w:name="_46ddlp5hzs1d" w:colFirst="0" w:colLast="0"/>
+      <w:bookmarkEnd w:id="111"/>
       <w:r>
         <w:rPr>
           <w:b/>
@@ -11658,8 +11663,8 @@
           <w:szCs w:val="26"/>
         </w:rPr>
       </w:pPr>
-      <w:bookmarkStart w:id="111" w:name="_at3kxunvq7so" w:colFirst="0" w:colLast="0"/>
-      <w:bookmarkEnd w:id="111"/>
+      <w:bookmarkStart w:id="112" w:name="_at3kxunvq7so" w:colFirst="0" w:colLast="0"/>
+      <w:bookmarkEnd w:id="112"/>
       <w:r>
         <w:rPr>
           <w:b/>
@@ -11854,8 +11859,8 @@
           <w:szCs w:val="26"/>
         </w:rPr>
       </w:pPr>
-      <w:bookmarkStart w:id="112" w:name="_9u1odlhmee7z" w:colFirst="0" w:colLast="0"/>
-      <w:bookmarkEnd w:id="112"/>
+      <w:bookmarkStart w:id="113" w:name="_9u1odlhmee7z" w:colFirst="0" w:colLast="0"/>
+      <w:bookmarkEnd w:id="113"/>
       <w:r>
         <w:rPr>
           <w:b/>
@@ -11909,8 +11914,8 @@
         <w:pStyle w:val="Heading1"/>
         <w:spacing w:before="240" w:after="240"/>
       </w:pPr>
-      <w:bookmarkStart w:id="113" w:name="_nzov3o5f528r" w:colFirst="0" w:colLast="0"/>
-      <w:bookmarkEnd w:id="113"/>
+      <w:bookmarkStart w:id="114" w:name="_nzov3o5f528r" w:colFirst="0" w:colLast="0"/>
+      <w:bookmarkEnd w:id="114"/>
       <w:r>
         <w:rPr>
           <w:b/>
@@ -11941,8 +11946,8 @@
           <w:szCs w:val="34"/>
         </w:rPr>
       </w:pPr>
-      <w:bookmarkStart w:id="114" w:name="_ii4833lk7h10" w:colFirst="0" w:colLast="0"/>
-      <w:bookmarkEnd w:id="114"/>
+      <w:bookmarkStart w:id="115" w:name="_ii4833lk7h10" w:colFirst="0" w:colLast="0"/>
+      <w:bookmarkEnd w:id="115"/>
       <w:r>
         <w:rPr>
           <w:rFonts w:ascii="Arial Unicode MS" w:eastAsia="Arial Unicode MS" w:hAnsi="Arial Unicode MS" w:cs="Arial Unicode MS"/>
@@ -11975,8 +11980,8 @@
           <w:szCs w:val="26"/>
         </w:rPr>
       </w:pPr>
-      <w:bookmarkStart w:id="115" w:name="_ss3rmtkjktyb" w:colFirst="0" w:colLast="0"/>
-      <w:bookmarkEnd w:id="115"/>
+      <w:bookmarkStart w:id="116" w:name="_ss3rmtkjktyb" w:colFirst="0" w:colLast="0"/>
+      <w:bookmarkEnd w:id="116"/>
       <w:r>
         <w:rPr>
           <w:b/>
@@ -12015,8 +12020,8 @@
           <w:szCs w:val="26"/>
         </w:rPr>
       </w:pPr>
-      <w:bookmarkStart w:id="116" w:name="_w58h5et0o7w" w:colFirst="0" w:colLast="0"/>
-      <w:bookmarkEnd w:id="116"/>
+      <w:bookmarkStart w:id="117" w:name="_w58h5et0o7w" w:colFirst="0" w:colLast="0"/>
+      <w:bookmarkEnd w:id="117"/>
       <w:r>
         <w:rPr>
           <w:b/>
@@ -12212,8 +12217,8 @@
           <w:szCs w:val="26"/>
         </w:rPr>
       </w:pPr>
-      <w:bookmarkStart w:id="117" w:name="_qi4hjj7t75p9" w:colFirst="0" w:colLast="0"/>
-      <w:bookmarkEnd w:id="117"/>
+      <w:bookmarkStart w:id="118" w:name="_qi4hjj7t75p9" w:colFirst="0" w:colLast="0"/>
+      <w:bookmarkEnd w:id="118"/>
       <w:r>
         <w:rPr>
           <w:b/>
@@ -12348,8 +12353,8 @@
           <w:szCs w:val="26"/>
         </w:rPr>
       </w:pPr>
-      <w:bookmarkStart w:id="118" w:name="_98vfrq4271ih" w:colFirst="0" w:colLast="0"/>
-      <w:bookmarkEnd w:id="118"/>
+      <w:bookmarkStart w:id="119" w:name="_98vfrq4271ih" w:colFirst="0" w:colLast="0"/>
+      <w:bookmarkEnd w:id="119"/>
       <w:r>
         <w:rPr>
           <w:b/>
@@ -12395,8 +12400,8 @@
           <w:szCs w:val="34"/>
         </w:rPr>
       </w:pPr>
-      <w:bookmarkStart w:id="119" w:name="_dxjto34wv7en" w:colFirst="0" w:colLast="0"/>
-      <w:bookmarkEnd w:id="119"/>
+      <w:bookmarkStart w:id="120" w:name="_dxjto34wv7en" w:colFirst="0" w:colLast="0"/>
+      <w:bookmarkEnd w:id="120"/>
       <w:r>
         <w:rPr>
           <w:rFonts w:ascii="Arial Unicode MS" w:eastAsia="Arial Unicode MS" w:hAnsi="Arial Unicode MS" w:cs="Arial Unicode MS"/>
@@ -12429,8 +12434,8 @@
           <w:szCs w:val="26"/>
         </w:rPr>
       </w:pPr>
-      <w:bookmarkStart w:id="120" w:name="_htvb1vvoctuo" w:colFirst="0" w:colLast="0"/>
-      <w:bookmarkEnd w:id="120"/>
+      <w:bookmarkStart w:id="121" w:name="_htvb1vvoctuo" w:colFirst="0" w:colLast="0"/>
+      <w:bookmarkEnd w:id="121"/>
       <w:r>
         <w:rPr>
           <w:b/>
@@ -12476,8 +12481,8 @@
           <w:szCs w:val="26"/>
         </w:rPr>
       </w:pPr>
-      <w:bookmarkStart w:id="121" w:name="_j8meu2xj14af" w:colFirst="0" w:colLast="0"/>
-      <w:bookmarkEnd w:id="121"/>
+      <w:bookmarkStart w:id="122" w:name="_j8meu2xj14af" w:colFirst="0" w:colLast="0"/>
+      <w:bookmarkEnd w:id="122"/>
       <w:r>
         <w:rPr>
           <w:b/>
@@ -12726,8 +12731,8 @@
           <w:szCs w:val="26"/>
         </w:rPr>
       </w:pPr>
-      <w:bookmarkStart w:id="122" w:name="_5wxkluq0e0nm" w:colFirst="0" w:colLast="0"/>
-      <w:bookmarkEnd w:id="122"/>
+      <w:bookmarkStart w:id="123" w:name="_5wxkluq0e0nm" w:colFirst="0" w:colLast="0"/>
+      <w:bookmarkEnd w:id="123"/>
       <w:r>
         <w:rPr>
           <w:b/>
@@ -12772,8 +12777,8 @@
           <w:szCs w:val="26"/>
         </w:rPr>
       </w:pPr>
-      <w:bookmarkStart w:id="123" w:name="_rd3py8giq5pf" w:colFirst="0" w:colLast="0"/>
-      <w:bookmarkEnd w:id="123"/>
+      <w:bookmarkStart w:id="124" w:name="_rd3py8giq5pf" w:colFirst="0" w:colLast="0"/>
+      <w:bookmarkEnd w:id="124"/>
       <w:r>
         <w:rPr>
           <w:b/>
@@ -12969,8 +12974,8 @@
           <w:szCs w:val="26"/>
         </w:rPr>
       </w:pPr>
-      <w:bookmarkStart w:id="124" w:name="_tuy4u2hcq8uc" w:colFirst="0" w:colLast="0"/>
-      <w:bookmarkEnd w:id="124"/>
+      <w:bookmarkStart w:id="125" w:name="_tuy4u2hcq8uc" w:colFirst="0" w:colLast="0"/>
+      <w:bookmarkEnd w:id="125"/>
       <w:r>
         <w:rPr>
           <w:b/>
@@ -13016,8 +13021,8 @@
           <w:szCs w:val="34"/>
         </w:rPr>
       </w:pPr>
-      <w:bookmarkStart w:id="125" w:name="_n6mumwz5ljoh" w:colFirst="0" w:colLast="0"/>
-      <w:bookmarkEnd w:id="125"/>
+      <w:bookmarkStart w:id="126" w:name="_n6mumwz5ljoh" w:colFirst="0" w:colLast="0"/>
+      <w:bookmarkEnd w:id="126"/>
       <w:r>
         <w:rPr>
           <w:rFonts w:ascii="Arial Unicode MS" w:eastAsia="Arial Unicode MS" w:hAnsi="Arial Unicode MS" w:cs="Arial Unicode MS"/>
@@ -13050,8 +13055,8 @@
           <w:szCs w:val="26"/>
         </w:rPr>
       </w:pPr>
-      <w:bookmarkStart w:id="126" w:name="_f38r42bnipin" w:colFirst="0" w:colLast="0"/>
-      <w:bookmarkEnd w:id="126"/>
+      <w:bookmarkStart w:id="127" w:name="_f38r42bnipin" w:colFirst="0" w:colLast="0"/>
+      <w:bookmarkEnd w:id="127"/>
       <w:r>
         <w:rPr>
           <w:b/>
@@ -13096,8 +13101,8 @@
           <w:szCs w:val="26"/>
         </w:rPr>
       </w:pPr>
-      <w:bookmarkStart w:id="127" w:name="_3458wtxza95o" w:colFirst="0" w:colLast="0"/>
-      <w:bookmarkEnd w:id="127"/>
+      <w:bookmarkStart w:id="128" w:name="_3458wtxza95o" w:colFirst="0" w:colLast="0"/>
+      <w:bookmarkEnd w:id="128"/>
       <w:r>
         <w:rPr>
           <w:b/>
@@ -13293,8 +13298,8 @@
           <w:szCs w:val="26"/>
         </w:rPr>
       </w:pPr>
-      <w:bookmarkStart w:id="128" w:name="_dkwir8ht4hq1" w:colFirst="0" w:colLast="0"/>
-      <w:bookmarkEnd w:id="128"/>
+      <w:bookmarkStart w:id="129" w:name="_dkwir8ht4hq1" w:colFirst="0" w:colLast="0"/>
+      <w:bookmarkEnd w:id="129"/>
       <w:r>
         <w:rPr>
           <w:b/>
@@ -13430,8 +13435,8 @@
           <w:szCs w:val="26"/>
         </w:rPr>
       </w:pPr>
-      <w:bookmarkStart w:id="129" w:name="_hspbe9e3tu17" w:colFirst="0" w:colLast="0"/>
-      <w:bookmarkEnd w:id="129"/>
+      <w:bookmarkStart w:id="130" w:name="_hspbe9e3tu17" w:colFirst="0" w:colLast="0"/>
+      <w:bookmarkEnd w:id="130"/>
       <w:r>
         <w:rPr>
           <w:b/>
@@ -13477,8 +13482,8 @@
           <w:szCs w:val="34"/>
         </w:rPr>
       </w:pPr>
-      <w:bookmarkStart w:id="130" w:name="_qzgrt9uc7ihc" w:colFirst="0" w:colLast="0"/>
-      <w:bookmarkEnd w:id="130"/>
+      <w:bookmarkStart w:id="131" w:name="_qzgrt9uc7ihc" w:colFirst="0" w:colLast="0"/>
+      <w:bookmarkEnd w:id="131"/>
       <w:r>
         <w:rPr>
           <w:rFonts w:ascii="Arial Unicode MS" w:eastAsia="Arial Unicode MS" w:hAnsi="Arial Unicode MS" w:cs="Arial Unicode MS"/>
@@ -13511,8 +13516,8 @@
           <w:szCs w:val="26"/>
         </w:rPr>
       </w:pPr>
-      <w:bookmarkStart w:id="131" w:name="_akdim88eh77" w:colFirst="0" w:colLast="0"/>
-      <w:bookmarkEnd w:id="131"/>
+      <w:bookmarkStart w:id="132" w:name="_akdim88eh77" w:colFirst="0" w:colLast="0"/>
+      <w:bookmarkEnd w:id="132"/>
       <w:r>
         <w:rPr>
           <w:b/>
@@ -13557,8 +13562,8 @@
           <w:szCs w:val="26"/>
         </w:rPr>
       </w:pPr>
-      <w:bookmarkStart w:id="132" w:name="_kuyfh7v6toos" w:colFirst="0" w:colLast="0"/>
-      <w:bookmarkEnd w:id="132"/>
+      <w:bookmarkStart w:id="133" w:name="_kuyfh7v6toos" w:colFirst="0" w:colLast="0"/>
+      <w:bookmarkEnd w:id="133"/>
       <w:r>
         <w:rPr>
           <w:b/>
@@ -13808,8 +13813,8 @@
           <w:szCs w:val="26"/>
         </w:rPr>
       </w:pPr>
-      <w:bookmarkStart w:id="133" w:name="_3sbab5v0vgmp" w:colFirst="0" w:colLast="0"/>
-      <w:bookmarkEnd w:id="133"/>
+      <w:bookmarkStart w:id="134" w:name="_3sbab5v0vgmp" w:colFirst="0" w:colLast="0"/>
+      <w:bookmarkEnd w:id="134"/>
       <w:r>
         <w:rPr>
           <w:b/>
@@ -13944,8 +13949,8 @@
           <w:szCs w:val="26"/>
         </w:rPr>
       </w:pPr>
-      <w:bookmarkStart w:id="134" w:name="_wibhb8wnlhs0" w:colFirst="0" w:colLast="0"/>
-      <w:bookmarkEnd w:id="134"/>
+      <w:bookmarkStart w:id="135" w:name="_wibhb8wnlhs0" w:colFirst="0" w:colLast="0"/>
+      <w:bookmarkEnd w:id="135"/>
       <w:r>
         <w:rPr>
           <w:b/>
@@ -13983,8 +13988,8 @@
       <w:pPr>
         <w:pStyle w:val="Heading1"/>
       </w:pPr>
-      <w:bookmarkStart w:id="135" w:name="_11s92w97g7z2" w:colFirst="0" w:colLast="0"/>
-      <w:bookmarkEnd w:id="135"/>
+      <w:bookmarkStart w:id="136" w:name="_11s92w97g7z2" w:colFirst="0" w:colLast="0"/>
+      <w:bookmarkEnd w:id="136"/>
       <w:r>
         <w:lastRenderedPageBreak/>
         <w:t>Chapter 10: Product Policy and New Product Development</w:t>
@@ -14009,8 +14014,8 @@
           <w:szCs w:val="34"/>
         </w:rPr>
       </w:pPr>
-      <w:bookmarkStart w:id="136" w:name="_5c92czkknnow" w:colFirst="0" w:colLast="0"/>
-      <w:bookmarkEnd w:id="136"/>
+      <w:bookmarkStart w:id="137" w:name="_5c92czkknnow" w:colFirst="0" w:colLast="0"/>
+      <w:bookmarkEnd w:id="137"/>
       <w:r>
         <w:rPr>
           <w:b/>
@@ -14033,8 +14038,8 @@
           <w:szCs w:val="26"/>
         </w:rPr>
       </w:pPr>
-      <w:bookmarkStart w:id="137" w:name="_80z4ea2xvltj" w:colFirst="0" w:colLast="0"/>
-      <w:bookmarkEnd w:id="137"/>
+      <w:bookmarkStart w:id="138" w:name="_80z4ea2xvltj" w:colFirst="0" w:colLast="0"/>
+      <w:bookmarkEnd w:id="138"/>
       <w:r>
         <w:rPr>
           <w:rFonts w:ascii="Arial Unicode MS" w:eastAsia="Arial Unicode MS" w:hAnsi="Arial Unicode MS" w:cs="Arial Unicode MS"/>
@@ -14119,8 +14124,8 @@
           <w:szCs w:val="26"/>
         </w:rPr>
       </w:pPr>
-      <w:bookmarkStart w:id="138" w:name="_fgmvuymt3ej2" w:colFirst="0" w:colLast="0"/>
-      <w:bookmarkEnd w:id="138"/>
+      <w:bookmarkStart w:id="139" w:name="_fgmvuymt3ej2" w:colFirst="0" w:colLast="0"/>
+      <w:bookmarkEnd w:id="139"/>
       <w:r>
         <w:rPr>
           <w:rFonts w:ascii="Arial Unicode MS" w:eastAsia="Arial Unicode MS" w:hAnsi="Arial Unicode MS" w:cs="Arial Unicode MS"/>
@@ -14145,8 +14150,8 @@
           <w:szCs w:val="22"/>
         </w:rPr>
       </w:pPr>
-      <w:bookmarkStart w:id="139" w:name="_b00hzh5z8n69" w:colFirst="0" w:colLast="0"/>
-      <w:bookmarkEnd w:id="139"/>
+      <w:bookmarkStart w:id="140" w:name="_b00hzh5z8n69" w:colFirst="0" w:colLast="0"/>
+      <w:bookmarkEnd w:id="140"/>
       <w:r>
         <w:rPr>
           <w:b/>
@@ -14335,8 +14340,8 @@
           <w:szCs w:val="22"/>
         </w:rPr>
       </w:pPr>
-      <w:bookmarkStart w:id="140" w:name="_b614sag2lb7o" w:colFirst="0" w:colLast="0"/>
-      <w:bookmarkEnd w:id="140"/>
+      <w:bookmarkStart w:id="141" w:name="_b614sag2lb7o" w:colFirst="0" w:colLast="0"/>
+      <w:bookmarkEnd w:id="141"/>
       <w:r>
         <w:rPr>
           <w:b/>
@@ -14506,8 +14511,8 @@
           <w:szCs w:val="22"/>
         </w:rPr>
       </w:pPr>
-      <w:bookmarkStart w:id="141" w:name="_66mg5e5p97fy" w:colFirst="0" w:colLast="0"/>
-      <w:bookmarkEnd w:id="141"/>
+      <w:bookmarkStart w:id="142" w:name="_66mg5e5p97fy" w:colFirst="0" w:colLast="0"/>
+      <w:bookmarkEnd w:id="142"/>
       <w:r>
         <w:rPr>
           <w:b/>
@@ -14676,8 +14681,8 @@
           <w:szCs w:val="22"/>
         </w:rPr>
       </w:pPr>
-      <w:bookmarkStart w:id="142" w:name="_lkd8was3l0ly" w:colFirst="0" w:colLast="0"/>
-      <w:bookmarkEnd w:id="142"/>
+      <w:bookmarkStart w:id="143" w:name="_lkd8was3l0ly" w:colFirst="0" w:colLast="0"/>
+      <w:bookmarkEnd w:id="143"/>
       <w:r>
         <w:rPr>
           <w:b/>
@@ -14793,8 +14798,8 @@
           <w:szCs w:val="22"/>
         </w:rPr>
       </w:pPr>
-      <w:bookmarkStart w:id="143" w:name="_535dg3hy4tlg" w:colFirst="0" w:colLast="0"/>
-      <w:bookmarkEnd w:id="143"/>
+      <w:bookmarkStart w:id="144" w:name="_535dg3hy4tlg" w:colFirst="0" w:colLast="0"/>
+      <w:bookmarkEnd w:id="144"/>
       <w:r>
         <w:rPr>
           <w:b/>
@@ -14975,8 +14980,8 @@
           <w:szCs w:val="34"/>
         </w:rPr>
       </w:pPr>
-      <w:bookmarkStart w:id="144" w:name="_bm4plawnoyxw" w:colFirst="0" w:colLast="0"/>
-      <w:bookmarkEnd w:id="144"/>
+      <w:bookmarkStart w:id="145" w:name="_bm4plawnoyxw" w:colFirst="0" w:colLast="0"/>
+      <w:bookmarkEnd w:id="145"/>
       <w:r>
         <w:rPr>
           <w:b/>
@@ -14999,8 +15004,8 @@
           <w:szCs w:val="26"/>
         </w:rPr>
       </w:pPr>
-      <w:bookmarkStart w:id="145" w:name="_ox9toio4v32t" w:colFirst="0" w:colLast="0"/>
-      <w:bookmarkEnd w:id="145"/>
+      <w:bookmarkStart w:id="146" w:name="_ox9toio4v32t" w:colFirst="0" w:colLast="0"/>
+      <w:bookmarkEnd w:id="146"/>
       <w:r>
         <w:rPr>
           <w:rFonts w:ascii="Arial Unicode MS" w:eastAsia="Arial Unicode MS" w:hAnsi="Arial Unicode MS" w:cs="Arial Unicode MS"/>
@@ -15040,8 +15045,8 @@
           <w:szCs w:val="26"/>
         </w:rPr>
       </w:pPr>
-      <w:bookmarkStart w:id="146" w:name="_t04z7qs1g74n" w:colFirst="0" w:colLast="0"/>
-      <w:bookmarkEnd w:id="146"/>
+      <w:bookmarkStart w:id="147" w:name="_t04z7qs1g74n" w:colFirst="0" w:colLast="0"/>
+      <w:bookmarkEnd w:id="147"/>
       <w:r>
         <w:rPr>
           <w:rFonts w:ascii="Arial Unicode MS" w:eastAsia="Arial Unicode MS" w:hAnsi="Arial Unicode MS" w:cs="Arial Unicode MS"/>
@@ -15067,8 +15072,8 @@
           <w:szCs w:val="22"/>
         </w:rPr>
       </w:pPr>
-      <w:bookmarkStart w:id="147" w:name="_8y4fki3909x8" w:colFirst="0" w:colLast="0"/>
-      <w:bookmarkEnd w:id="147"/>
+      <w:bookmarkStart w:id="148" w:name="_8y4fki3909x8" w:colFirst="0" w:colLast="0"/>
+      <w:bookmarkEnd w:id="148"/>
       <w:r>
         <w:rPr>
           <w:b/>
@@ -15201,8 +15206,8 @@
           <w:szCs w:val="22"/>
         </w:rPr>
       </w:pPr>
-      <w:bookmarkStart w:id="148" w:name="_p8skb2li3irl" w:colFirst="0" w:colLast="0"/>
-      <w:bookmarkEnd w:id="148"/>
+      <w:bookmarkStart w:id="149" w:name="_p8skb2li3irl" w:colFirst="0" w:colLast="0"/>
+      <w:bookmarkEnd w:id="149"/>
       <w:r>
         <w:rPr>
           <w:b/>
@@ -15335,8 +15340,8 @@
           <w:szCs w:val="22"/>
         </w:rPr>
       </w:pPr>
-      <w:bookmarkStart w:id="149" w:name="_b9k0ololdryq" w:colFirst="0" w:colLast="0"/>
-      <w:bookmarkEnd w:id="149"/>
+      <w:bookmarkStart w:id="150" w:name="_b9k0ololdryq" w:colFirst="0" w:colLast="0"/>
+      <w:bookmarkEnd w:id="150"/>
       <w:r>
         <w:rPr>
           <w:b/>
@@ -15469,8 +15474,8 @@
           <w:szCs w:val="22"/>
         </w:rPr>
       </w:pPr>
-      <w:bookmarkStart w:id="150" w:name="_ck5j6e37l1w6" w:colFirst="0" w:colLast="0"/>
-      <w:bookmarkEnd w:id="150"/>
+      <w:bookmarkStart w:id="151" w:name="_ck5j6e37l1w6" w:colFirst="0" w:colLast="0"/>
+      <w:bookmarkEnd w:id="151"/>
       <w:r>
         <w:rPr>
           <w:b/>
@@ -15630,8 +15635,8 @@
           <w:szCs w:val="34"/>
         </w:rPr>
       </w:pPr>
-      <w:bookmarkStart w:id="151" w:name="_lt4ijqa3lp1" w:colFirst="0" w:colLast="0"/>
-      <w:bookmarkEnd w:id="151"/>
+      <w:bookmarkStart w:id="152" w:name="_lt4ijqa3lp1" w:colFirst="0" w:colLast="0"/>
+      <w:bookmarkEnd w:id="152"/>
       <w:r>
         <w:rPr>
           <w:b/>
@@ -15654,8 +15659,8 @@
           <w:szCs w:val="26"/>
         </w:rPr>
       </w:pPr>
-      <w:bookmarkStart w:id="152" w:name="_t1rcnbn6cn30" w:colFirst="0" w:colLast="0"/>
-      <w:bookmarkEnd w:id="152"/>
+      <w:bookmarkStart w:id="153" w:name="_t1rcnbn6cn30" w:colFirst="0" w:colLast="0"/>
+      <w:bookmarkEnd w:id="153"/>
       <w:r>
         <w:rPr>
           <w:rFonts w:ascii="Arial Unicode MS" w:eastAsia="Arial Unicode MS" w:hAnsi="Arial Unicode MS" w:cs="Arial Unicode MS"/>
@@ -15722,8 +15727,8 @@
           <w:szCs w:val="26"/>
         </w:rPr>
       </w:pPr>
-      <w:bookmarkStart w:id="153" w:name="_inx1mhfvcb23" w:colFirst="0" w:colLast="0"/>
-      <w:bookmarkEnd w:id="153"/>
+      <w:bookmarkStart w:id="154" w:name="_inx1mhfvcb23" w:colFirst="0" w:colLast="0"/>
+      <w:bookmarkEnd w:id="154"/>
       <w:r>
         <w:rPr>
           <w:rFonts w:ascii="Arial Unicode MS" w:eastAsia="Arial Unicode MS" w:hAnsi="Arial Unicode MS" w:cs="Arial Unicode MS"/>
@@ -15748,8 +15753,8 @@
           <w:szCs w:val="22"/>
         </w:rPr>
       </w:pPr>
-      <w:bookmarkStart w:id="154" w:name="_pveklj2l9xf6" w:colFirst="0" w:colLast="0"/>
-      <w:bookmarkEnd w:id="154"/>
+      <w:bookmarkStart w:id="155" w:name="_pveklj2l9xf6" w:colFirst="0" w:colLast="0"/>
+      <w:bookmarkEnd w:id="155"/>
       <w:r>
         <w:rPr>
           <w:b/>
@@ -15975,8 +15980,8 @@
           <w:szCs w:val="22"/>
         </w:rPr>
       </w:pPr>
-      <w:bookmarkStart w:id="155" w:name="_7aygw3c1a62c" w:colFirst="0" w:colLast="0"/>
-      <w:bookmarkEnd w:id="155"/>
+      <w:bookmarkStart w:id="156" w:name="_7aygw3c1a62c" w:colFirst="0" w:colLast="0"/>
+      <w:bookmarkEnd w:id="156"/>
       <w:r>
         <w:rPr>
           <w:b/>
@@ -16137,8 +16142,8 @@
           <w:szCs w:val="34"/>
         </w:rPr>
       </w:pPr>
-      <w:bookmarkStart w:id="156" w:name="_w26jd6eqf7wi" w:colFirst="0" w:colLast="0"/>
-      <w:bookmarkEnd w:id="156"/>
+      <w:bookmarkStart w:id="157" w:name="_w26jd6eqf7wi" w:colFirst="0" w:colLast="0"/>
+      <w:bookmarkEnd w:id="157"/>
       <w:r>
         <w:rPr>
           <w:b/>
@@ -16161,8 +16166,8 @@
           <w:szCs w:val="26"/>
         </w:rPr>
       </w:pPr>
-      <w:bookmarkStart w:id="157" w:name="_lei8pqydwlux" w:colFirst="0" w:colLast="0"/>
-      <w:bookmarkEnd w:id="157"/>
+      <w:bookmarkStart w:id="158" w:name="_lei8pqydwlux" w:colFirst="0" w:colLast="0"/>
+      <w:bookmarkEnd w:id="158"/>
       <w:r>
         <w:rPr>
           <w:rFonts w:ascii="Arial Unicode MS" w:eastAsia="Arial Unicode MS" w:hAnsi="Arial Unicode MS" w:cs="Arial Unicode MS"/>
@@ -16203,8 +16208,8 @@
           <w:szCs w:val="26"/>
         </w:rPr>
       </w:pPr>
-      <w:bookmarkStart w:id="158" w:name="_1atotpxhwa01" w:colFirst="0" w:colLast="0"/>
-      <w:bookmarkEnd w:id="158"/>
+      <w:bookmarkStart w:id="159" w:name="_1atotpxhwa01" w:colFirst="0" w:colLast="0"/>
+      <w:bookmarkEnd w:id="159"/>
       <w:r>
         <w:rPr>
           <w:rFonts w:ascii="Arial Unicode MS" w:eastAsia="Arial Unicode MS" w:hAnsi="Arial Unicode MS" w:cs="Arial Unicode MS"/>
@@ -16481,8 +16486,8 @@
           <w:szCs w:val="34"/>
         </w:rPr>
       </w:pPr>
-      <w:bookmarkStart w:id="159" w:name="_iayvi1zeuf3j" w:colFirst="0" w:colLast="0"/>
-      <w:bookmarkEnd w:id="159"/>
+      <w:bookmarkStart w:id="160" w:name="_iayvi1zeuf3j" w:colFirst="0" w:colLast="0"/>
+      <w:bookmarkEnd w:id="160"/>
       <w:r>
         <w:rPr>
           <w:b/>
@@ -16505,8 +16510,8 @@
           <w:szCs w:val="26"/>
         </w:rPr>
       </w:pPr>
-      <w:bookmarkStart w:id="160" w:name="_ykvh1oymqg5o" w:colFirst="0" w:colLast="0"/>
-      <w:bookmarkEnd w:id="160"/>
+      <w:bookmarkStart w:id="161" w:name="_ykvh1oymqg5o" w:colFirst="0" w:colLast="0"/>
+      <w:bookmarkEnd w:id="161"/>
       <w:r>
         <w:rPr>
           <w:rFonts w:ascii="Arial Unicode MS" w:eastAsia="Arial Unicode MS" w:hAnsi="Arial Unicode MS" w:cs="Arial Unicode MS"/>
@@ -16564,8 +16569,8 @@
           <w:szCs w:val="22"/>
         </w:rPr>
       </w:pPr>
-      <w:bookmarkStart w:id="161" w:name="_c6bkzs9xa2vn" w:colFirst="0" w:colLast="0"/>
-      <w:bookmarkEnd w:id="161"/>
+      <w:bookmarkStart w:id="162" w:name="_c6bkzs9xa2vn" w:colFirst="0" w:colLast="0"/>
+      <w:bookmarkEnd w:id="162"/>
       <w:r>
         <w:rPr>
           <w:b/>
@@ -16638,8 +16643,8 @@
           <w:szCs w:val="26"/>
         </w:rPr>
       </w:pPr>
-      <w:bookmarkStart w:id="162" w:name="_fwna3pstdet1" w:colFirst="0" w:colLast="0"/>
-      <w:bookmarkEnd w:id="162"/>
+      <w:bookmarkStart w:id="163" w:name="_fwna3pstdet1" w:colFirst="0" w:colLast="0"/>
+      <w:bookmarkEnd w:id="163"/>
       <w:r>
         <w:rPr>
           <w:rFonts w:ascii="Arial Unicode MS" w:eastAsia="Arial Unicode MS" w:hAnsi="Arial Unicode MS" w:cs="Arial Unicode MS"/>
@@ -16681,8 +16686,8 @@
           <w:szCs w:val="22"/>
         </w:rPr>
       </w:pPr>
-      <w:bookmarkStart w:id="163" w:name="_evcsbjntaj0a" w:colFirst="0" w:colLast="0"/>
-      <w:bookmarkEnd w:id="163"/>
+      <w:bookmarkStart w:id="164" w:name="_evcsbjntaj0a" w:colFirst="0" w:colLast="0"/>
+      <w:bookmarkEnd w:id="164"/>
       <w:r>
         <w:rPr>
           <w:b/>
@@ -16795,8 +16800,8 @@
           <w:szCs w:val="26"/>
         </w:rPr>
       </w:pPr>
-      <w:bookmarkStart w:id="164" w:name="_v7dnba50nwjp" w:colFirst="0" w:colLast="0"/>
-      <w:bookmarkEnd w:id="164"/>
+      <w:bookmarkStart w:id="165" w:name="_v7dnba50nwjp" w:colFirst="0" w:colLast="0"/>
+      <w:bookmarkEnd w:id="165"/>
       <w:r>
         <w:rPr>
           <w:rFonts w:ascii="Arial Unicode MS" w:eastAsia="Arial Unicode MS" w:hAnsi="Arial Unicode MS" w:cs="Arial Unicode MS"/>
@@ -16899,8 +16904,8 @@
           <w:szCs w:val="34"/>
         </w:rPr>
       </w:pPr>
-      <w:bookmarkStart w:id="165" w:name="_cutd6p13nedl" w:colFirst="0" w:colLast="0"/>
-      <w:bookmarkEnd w:id="165"/>
+      <w:bookmarkStart w:id="166" w:name="_cutd6p13nedl" w:colFirst="0" w:colLast="0"/>
+      <w:bookmarkEnd w:id="166"/>
       <w:r>
         <w:rPr>
           <w:b/>
@@ -16924,8 +16929,8 @@
           <w:szCs w:val="26"/>
         </w:rPr>
       </w:pPr>
-      <w:bookmarkStart w:id="166" w:name="_uy074d2ysdx6" w:colFirst="0" w:colLast="0"/>
-      <w:bookmarkEnd w:id="166"/>
+      <w:bookmarkStart w:id="167" w:name="_uy074d2ysdx6" w:colFirst="0" w:colLast="0"/>
+      <w:bookmarkEnd w:id="167"/>
       <w:r>
         <w:rPr>
           <w:rFonts w:ascii="Arial Unicode MS" w:eastAsia="Arial Unicode MS" w:hAnsi="Arial Unicode MS" w:cs="Arial Unicode MS"/>
@@ -17004,8 +17009,8 @@
           <w:szCs w:val="26"/>
         </w:rPr>
       </w:pPr>
-      <w:bookmarkStart w:id="167" w:name="_xgd8x0m70mma" w:colFirst="0" w:colLast="0"/>
-      <w:bookmarkEnd w:id="167"/>
+      <w:bookmarkStart w:id="168" w:name="_xgd8x0m70mma" w:colFirst="0" w:colLast="0"/>
+      <w:bookmarkEnd w:id="168"/>
       <w:r>
         <w:rPr>
           <w:rFonts w:ascii="Arial Unicode MS" w:eastAsia="Arial Unicode MS" w:hAnsi="Arial Unicode MS" w:cs="Arial Unicode MS"/>
@@ -17098,8 +17103,8 @@
           <w:szCs w:val="26"/>
         </w:rPr>
       </w:pPr>
-      <w:bookmarkStart w:id="168" w:name="_wbbt4y778ty" w:colFirst="0" w:colLast="0"/>
-      <w:bookmarkEnd w:id="168"/>
+      <w:bookmarkStart w:id="169" w:name="_wbbt4y778ty" w:colFirst="0" w:colLast="0"/>
+      <w:bookmarkEnd w:id="169"/>
       <w:r>
         <w:rPr>
           <w:rFonts w:ascii="Arial Unicode MS" w:eastAsia="Arial Unicode MS" w:hAnsi="Arial Unicode MS" w:cs="Arial Unicode MS"/>
@@ -17209,8 +17214,8 @@
           <w:szCs w:val="34"/>
         </w:rPr>
       </w:pPr>
-      <w:bookmarkStart w:id="169" w:name="_pqzum1sz3vql" w:colFirst="0" w:colLast="0"/>
-      <w:bookmarkEnd w:id="169"/>
+      <w:bookmarkStart w:id="170" w:name="_pqzum1sz3vql" w:colFirst="0" w:colLast="0"/>
+      <w:bookmarkEnd w:id="170"/>
       <w:r>
         <w:rPr>
           <w:b/>
@@ -17233,8 +17238,8 @@
           <w:szCs w:val="26"/>
         </w:rPr>
       </w:pPr>
-      <w:bookmarkStart w:id="170" w:name="_utmtrygpbmq4" w:colFirst="0" w:colLast="0"/>
-      <w:bookmarkEnd w:id="170"/>
+      <w:bookmarkStart w:id="171" w:name="_utmtrygpbmq4" w:colFirst="0" w:colLast="0"/>
+      <w:bookmarkEnd w:id="171"/>
       <w:r>
         <w:rPr>
           <w:rFonts w:ascii="Arial Unicode MS" w:eastAsia="Arial Unicode MS" w:hAnsi="Arial Unicode MS" w:cs="Arial Unicode MS"/>
@@ -17260,8 +17265,8 @@
           <w:szCs w:val="26"/>
         </w:rPr>
       </w:pPr>
-      <w:bookmarkStart w:id="171" w:name="_bzpkzd2jwgp2" w:colFirst="0" w:colLast="0"/>
-      <w:bookmarkEnd w:id="171"/>
+      <w:bookmarkStart w:id="172" w:name="_bzpkzd2jwgp2" w:colFirst="0" w:colLast="0"/>
+      <w:bookmarkEnd w:id="172"/>
       <w:r>
         <w:rPr>
           <w:rFonts w:ascii="Arial Unicode MS" w:eastAsia="Arial Unicode MS" w:hAnsi="Arial Unicode MS" w:cs="Arial Unicode MS"/>
@@ -17566,8 +17571,8 @@
           <w:szCs w:val="34"/>
         </w:rPr>
       </w:pPr>
-      <w:bookmarkStart w:id="172" w:name="_oo8ypgoqgjzj" w:colFirst="0" w:colLast="0"/>
-      <w:bookmarkEnd w:id="172"/>
+      <w:bookmarkStart w:id="173" w:name="_oo8ypgoqgjzj" w:colFirst="0" w:colLast="0"/>
+      <w:bookmarkEnd w:id="173"/>
       <w:r>
         <w:rPr>
           <w:b/>
@@ -17590,8 +17595,8 @@
           <w:szCs w:val="26"/>
         </w:rPr>
       </w:pPr>
-      <w:bookmarkStart w:id="173" w:name="_oydl4pb8hqb" w:colFirst="0" w:colLast="0"/>
-      <w:bookmarkEnd w:id="173"/>
+      <w:bookmarkStart w:id="174" w:name="_oydl4pb8hqb" w:colFirst="0" w:colLast="0"/>
+      <w:bookmarkEnd w:id="174"/>
       <w:r>
         <w:rPr>
           <w:rFonts w:ascii="Arial Unicode MS" w:eastAsia="Arial Unicode MS" w:hAnsi="Arial Unicode MS" w:cs="Arial Unicode MS"/>
@@ -17718,8 +17723,8 @@
           <w:szCs w:val="26"/>
         </w:rPr>
       </w:pPr>
-      <w:bookmarkStart w:id="174" w:name="_ud47m635ox50" w:colFirst="0" w:colLast="0"/>
-      <w:bookmarkEnd w:id="174"/>
+      <w:bookmarkStart w:id="175" w:name="_ud47m635ox50" w:colFirst="0" w:colLast="0"/>
+      <w:bookmarkEnd w:id="175"/>
       <w:r>
         <w:rPr>
           <w:rFonts w:ascii="Arial Unicode MS" w:eastAsia="Arial Unicode MS" w:hAnsi="Arial Unicode MS" w:cs="Arial Unicode MS"/>
@@ -17892,8 +17897,8 @@
           <w:szCs w:val="34"/>
         </w:rPr>
       </w:pPr>
-      <w:bookmarkStart w:id="175" w:name="_a5tuqz1e2kj3" w:colFirst="0" w:colLast="0"/>
-      <w:bookmarkEnd w:id="175"/>
+      <w:bookmarkStart w:id="176" w:name="_a5tuqz1e2kj3" w:colFirst="0" w:colLast="0"/>
+      <w:bookmarkEnd w:id="176"/>
       <w:r>
         <w:rPr>
           <w:b/>
@@ -17916,8 +17921,8 @@
           <w:szCs w:val="26"/>
         </w:rPr>
       </w:pPr>
-      <w:bookmarkStart w:id="176" w:name="_570e7jb0d7z7" w:colFirst="0" w:colLast="0"/>
-      <w:bookmarkEnd w:id="176"/>
+      <w:bookmarkStart w:id="177" w:name="_570e7jb0d7z7" w:colFirst="0" w:colLast="0"/>
+      <w:bookmarkEnd w:id="177"/>
       <w:r>
         <w:rPr>
           <w:rFonts w:ascii="Arial Unicode MS" w:eastAsia="Arial Unicode MS" w:hAnsi="Arial Unicode MS" w:cs="Arial Unicode MS"/>
@@ -18068,8 +18073,8 @@
           <w:szCs w:val="26"/>
         </w:rPr>
       </w:pPr>
-      <w:bookmarkStart w:id="177" w:name="_nhxhjj7sx3ww" w:colFirst="0" w:colLast="0"/>
-      <w:bookmarkEnd w:id="177"/>
+      <w:bookmarkStart w:id="178" w:name="_nhxhjj7sx3ww" w:colFirst="0" w:colLast="0"/>
+      <w:bookmarkEnd w:id="178"/>
       <w:r>
         <w:rPr>
           <w:rFonts w:ascii="Arial Unicode MS" w:eastAsia="Arial Unicode MS" w:hAnsi="Arial Unicode MS" w:cs="Arial Unicode MS"/>
@@ -18204,8 +18209,8 @@
           <w:szCs w:val="34"/>
         </w:rPr>
       </w:pPr>
-      <w:bookmarkStart w:id="178" w:name="_kun1apeiidxy" w:colFirst="0" w:colLast="0"/>
-      <w:bookmarkEnd w:id="178"/>
+      <w:bookmarkStart w:id="179" w:name="_kun1apeiidxy" w:colFirst="0" w:colLast="0"/>
+      <w:bookmarkEnd w:id="179"/>
       <w:r>
         <w:rPr>
           <w:b/>
@@ -18228,8 +18233,8 @@
           <w:szCs w:val="26"/>
         </w:rPr>
       </w:pPr>
-      <w:bookmarkStart w:id="179" w:name="_kr542qqdbeyt" w:colFirst="0" w:colLast="0"/>
-      <w:bookmarkEnd w:id="179"/>
+      <w:bookmarkStart w:id="180" w:name="_kr542qqdbeyt" w:colFirst="0" w:colLast="0"/>
+      <w:bookmarkEnd w:id="180"/>
       <w:r>
         <w:rPr>
           <w:rFonts w:ascii="Arial Unicode MS" w:eastAsia="Arial Unicode MS" w:hAnsi="Arial Unicode MS" w:cs="Arial Unicode MS"/>
@@ -18286,8 +18291,8 @@
           <w:szCs w:val="26"/>
         </w:rPr>
       </w:pPr>
-      <w:bookmarkStart w:id="180" w:name="_sfpd8n3qhnja" w:colFirst="0" w:colLast="0"/>
-      <w:bookmarkEnd w:id="180"/>
+      <w:bookmarkStart w:id="181" w:name="_sfpd8n3qhnja" w:colFirst="0" w:colLast="0"/>
+      <w:bookmarkEnd w:id="181"/>
       <w:r>
         <w:rPr>
           <w:rFonts w:ascii="Arial Unicode MS" w:eastAsia="Arial Unicode MS" w:hAnsi="Arial Unicode MS" w:cs="Arial Unicode MS"/>
@@ -18419,8 +18424,8 @@
           <w:szCs w:val="34"/>
         </w:rPr>
       </w:pPr>
-      <w:bookmarkStart w:id="181" w:name="_lafk3x26awoc" w:colFirst="0" w:colLast="0"/>
-      <w:bookmarkEnd w:id="181"/>
+      <w:bookmarkStart w:id="182" w:name="_lafk3x26awoc" w:colFirst="0" w:colLast="0"/>
+      <w:bookmarkEnd w:id="182"/>
       <w:r>
         <w:rPr>
           <w:b/>
@@ -18443,8 +18448,8 @@
           <w:szCs w:val="26"/>
         </w:rPr>
       </w:pPr>
-      <w:bookmarkStart w:id="182" w:name="_q9igtesfxby" w:colFirst="0" w:colLast="0"/>
-      <w:bookmarkEnd w:id="182"/>
+      <w:bookmarkStart w:id="183" w:name="_q9igtesfxby" w:colFirst="0" w:colLast="0"/>
+      <w:bookmarkEnd w:id="183"/>
       <w:r>
         <w:rPr>
           <w:rFonts w:ascii="Arial Unicode MS" w:eastAsia="Arial Unicode MS" w:hAnsi="Arial Unicode MS" w:cs="Arial Unicode MS"/>
@@ -18493,8 +18498,8 @@
           <w:szCs w:val="26"/>
         </w:rPr>
       </w:pPr>
-      <w:bookmarkStart w:id="183" w:name="_v2r45twzev9d" w:colFirst="0" w:colLast="0"/>
-      <w:bookmarkEnd w:id="183"/>
+      <w:bookmarkStart w:id="184" w:name="_v2r45twzev9d" w:colFirst="0" w:colLast="0"/>
+      <w:bookmarkEnd w:id="184"/>
       <w:r>
         <w:rPr>
           <w:rFonts w:ascii="Arial Unicode MS" w:eastAsia="Arial Unicode MS" w:hAnsi="Arial Unicode MS" w:cs="Arial Unicode MS"/>
@@ -18608,8 +18613,8 @@
           <w:szCs w:val="26"/>
         </w:rPr>
       </w:pPr>
-      <w:bookmarkStart w:id="184" w:name="_wmml8tmgw9d1" w:colFirst="0" w:colLast="0"/>
-      <w:bookmarkEnd w:id="184"/>
+      <w:bookmarkStart w:id="185" w:name="_wmml8tmgw9d1" w:colFirst="0" w:colLast="0"/>
+      <w:bookmarkEnd w:id="185"/>
       <w:r>
         <w:rPr>
           <w:rFonts w:ascii="Arial Unicode MS" w:eastAsia="Arial Unicode MS" w:hAnsi="Arial Unicode MS" w:cs="Arial Unicode MS"/>
@@ -18761,8 +18766,8 @@
         <w:pStyle w:val="Heading1"/>
         <w:spacing w:before="240" w:after="240"/>
       </w:pPr>
-      <w:bookmarkStart w:id="185" w:name="_k98czcbgxqhk" w:colFirst="0" w:colLast="0"/>
-      <w:bookmarkEnd w:id="185"/>
+      <w:bookmarkStart w:id="186" w:name="_k98czcbgxqhk" w:colFirst="0" w:colLast="0"/>
+      <w:bookmarkEnd w:id="186"/>
       <w:r>
         <w:t xml:space="preserve">Chapter 11: Pricing Strategies  </w:t>
       </w:r>
@@ -18787,8 +18792,8 @@
           <w:szCs w:val="26"/>
         </w:rPr>
       </w:pPr>
-      <w:bookmarkStart w:id="186" w:name="_kh9n9ceyvh7" w:colFirst="0" w:colLast="0"/>
-      <w:bookmarkEnd w:id="186"/>
+      <w:bookmarkStart w:id="187" w:name="_kh9n9ceyvh7" w:colFirst="0" w:colLast="0"/>
+      <w:bookmarkEnd w:id="187"/>
       <w:r>
         <w:rPr>
           <w:b/>
@@ -19290,8 +19295,8 @@
           <w:szCs w:val="26"/>
         </w:rPr>
       </w:pPr>
-      <w:bookmarkStart w:id="187" w:name="_rtd8sryiqcww" w:colFirst="0" w:colLast="0"/>
-      <w:bookmarkEnd w:id="187"/>
+      <w:bookmarkStart w:id="188" w:name="_rtd8sryiqcww" w:colFirst="0" w:colLast="0"/>
+      <w:bookmarkEnd w:id="188"/>
       <w:r>
         <w:rPr>
           <w:b/>
@@ -19710,8 +19715,8 @@
           <w:szCs w:val="26"/>
         </w:rPr>
       </w:pPr>
-      <w:bookmarkStart w:id="188" w:name="_8qm0tbybrioj" w:colFirst="0" w:colLast="0"/>
-      <w:bookmarkEnd w:id="188"/>
+      <w:bookmarkStart w:id="189" w:name="_8qm0tbybrioj" w:colFirst="0" w:colLast="0"/>
+      <w:bookmarkEnd w:id="189"/>
       <w:r>
         <w:rPr>
           <w:b/>
@@ -20085,8 +20090,8 @@
           <w:szCs w:val="26"/>
         </w:rPr>
       </w:pPr>
-      <w:bookmarkStart w:id="189" w:name="_1yqps8hmuwbx" w:colFirst="0" w:colLast="0"/>
-      <w:bookmarkEnd w:id="189"/>
+      <w:bookmarkStart w:id="190" w:name="_1yqps8hmuwbx" w:colFirst="0" w:colLast="0"/>
+      <w:bookmarkEnd w:id="190"/>
       <w:r>
         <w:rPr>
           <w:b/>
@@ -20484,8 +20489,8 @@
           <w:szCs w:val="26"/>
         </w:rPr>
       </w:pPr>
-      <w:bookmarkStart w:id="190" w:name="_ihygrjc9dvl0" w:colFirst="0" w:colLast="0"/>
-      <w:bookmarkEnd w:id="190"/>
+      <w:bookmarkStart w:id="191" w:name="_ihygrjc9dvl0" w:colFirst="0" w:colLast="0"/>
+      <w:bookmarkEnd w:id="191"/>
       <w:r>
         <w:rPr>
           <w:b/>
@@ -20917,8 +20922,8 @@
         <w:pStyle w:val="Heading1"/>
         <w:spacing w:before="240" w:after="240"/>
       </w:pPr>
-      <w:bookmarkStart w:id="191" w:name="_csumvqyu49ww" w:colFirst="0" w:colLast="0"/>
-      <w:bookmarkEnd w:id="191"/>
+      <w:bookmarkStart w:id="192" w:name="_csumvqyu49ww" w:colFirst="0" w:colLast="0"/>
+      <w:bookmarkEnd w:id="192"/>
       <w:r>
         <w:t xml:space="preserve">Chapter 12: Distribution Channels and Physical Distribution Decisions </w:t>
       </w:r>
@@ -20943,8 +20948,8 @@
           <w:szCs w:val="26"/>
         </w:rPr>
       </w:pPr>
-      <w:bookmarkStart w:id="192" w:name="_z5samfo5t9gg" w:colFirst="0" w:colLast="0"/>
-      <w:bookmarkEnd w:id="192"/>
+      <w:bookmarkStart w:id="193" w:name="_z5samfo5t9gg" w:colFirst="0" w:colLast="0"/>
+      <w:bookmarkEnd w:id="193"/>
       <w:r>
         <w:rPr>
           <w:b/>
@@ -21184,8 +21189,8 @@
           <w:szCs w:val="26"/>
         </w:rPr>
       </w:pPr>
-      <w:bookmarkStart w:id="193" w:name="_9jwqdpjwnmig" w:colFirst="0" w:colLast="0"/>
-      <w:bookmarkEnd w:id="193"/>
+      <w:bookmarkStart w:id="194" w:name="_9jwqdpjwnmig" w:colFirst="0" w:colLast="0"/>
+      <w:bookmarkEnd w:id="194"/>
       <w:r>
         <w:rPr>
           <w:b/>
@@ -21540,8 +21545,8 @@
           <w:szCs w:val="26"/>
         </w:rPr>
       </w:pPr>
-      <w:bookmarkStart w:id="194" w:name="_c8wfj3e0jztu" w:colFirst="0" w:colLast="0"/>
-      <w:bookmarkEnd w:id="194"/>
+      <w:bookmarkStart w:id="195" w:name="_c8wfj3e0jztu" w:colFirst="0" w:colLast="0"/>
+      <w:bookmarkEnd w:id="195"/>
       <w:r>
         <w:rPr>
           <w:b/>
@@ -21955,8 +21960,8 @@
           <w:szCs w:val="26"/>
         </w:rPr>
       </w:pPr>
-      <w:bookmarkStart w:id="195" w:name="_vem7t5kirgly" w:colFirst="0" w:colLast="0"/>
-      <w:bookmarkEnd w:id="195"/>
+      <w:bookmarkStart w:id="196" w:name="_vem7t5kirgly" w:colFirst="0" w:colLast="0"/>
+      <w:bookmarkEnd w:id="196"/>
       <w:r>
         <w:rPr>
           <w:b/>
@@ -21980,8 +21985,8 @@
           <w:szCs w:val="22"/>
         </w:rPr>
       </w:pPr>
-      <w:bookmarkStart w:id="196" w:name="_kgcajvbbq5kt" w:colFirst="0" w:colLast="0"/>
-      <w:bookmarkEnd w:id="196"/>
+      <w:bookmarkStart w:id="197" w:name="_kgcajvbbq5kt" w:colFirst="0" w:colLast="0"/>
+      <w:bookmarkEnd w:id="197"/>
       <w:r>
         <w:rPr>
           <w:b/>
@@ -22115,8 +22120,8 @@
           <w:szCs w:val="22"/>
         </w:rPr>
       </w:pPr>
-      <w:bookmarkStart w:id="197" w:name="_de2tl68a1ilm" w:colFirst="0" w:colLast="0"/>
-      <w:bookmarkEnd w:id="197"/>
+      <w:bookmarkStart w:id="198" w:name="_de2tl68a1ilm" w:colFirst="0" w:colLast="0"/>
+      <w:bookmarkEnd w:id="198"/>
       <w:r>
         <w:rPr>
           <w:b/>
@@ -22285,8 +22290,8 @@
           <w:szCs w:val="22"/>
         </w:rPr>
       </w:pPr>
-      <w:bookmarkStart w:id="198" w:name="_xjzax8malils" w:colFirst="0" w:colLast="0"/>
-      <w:bookmarkEnd w:id="198"/>
+      <w:bookmarkStart w:id="199" w:name="_xjzax8malils" w:colFirst="0" w:colLast="0"/>
+      <w:bookmarkEnd w:id="199"/>
       <w:r>
         <w:rPr>
           <w:b/>
@@ -22540,8 +22545,8 @@
         <w:pStyle w:val="Heading1"/>
         <w:spacing w:before="240" w:after="240"/>
       </w:pPr>
-      <w:bookmarkStart w:id="199" w:name="_d7azg46fdf74" w:colFirst="0" w:colLast="0"/>
-      <w:bookmarkEnd w:id="199"/>
+      <w:bookmarkStart w:id="200" w:name="_d7azg46fdf74" w:colFirst="0" w:colLast="0"/>
+      <w:bookmarkEnd w:id="200"/>
       <w:r>
         <w:t xml:space="preserve">Chapter 13: Marketing Planning and Control </w:t>
       </w:r>
@@ -22566,8 +22571,8 @@
           <w:szCs w:val="26"/>
         </w:rPr>
       </w:pPr>
-      <w:bookmarkStart w:id="200" w:name="_2ww1c338zdz6" w:colFirst="0" w:colLast="0"/>
-      <w:bookmarkEnd w:id="200"/>
+      <w:bookmarkStart w:id="201" w:name="_2ww1c338zdz6" w:colFirst="0" w:colLast="0"/>
+      <w:bookmarkEnd w:id="201"/>
       <w:r>
         <w:rPr>
           <w:b/>
@@ -22591,8 +22596,8 @@
           <w:szCs w:val="22"/>
         </w:rPr>
       </w:pPr>
-      <w:bookmarkStart w:id="201" w:name="_lcfzmaaijw2e" w:colFirst="0" w:colLast="0"/>
-      <w:bookmarkEnd w:id="201"/>
+      <w:bookmarkStart w:id="202" w:name="_lcfzmaaijw2e" w:colFirst="0" w:colLast="0"/>
+      <w:bookmarkEnd w:id="202"/>
       <w:r>
         <w:rPr>
           <w:b/>
@@ -22633,8 +22638,8 @@
           <w:szCs w:val="22"/>
         </w:rPr>
       </w:pPr>
-      <w:bookmarkStart w:id="202" w:name="_qv0s62p3nch6" w:colFirst="0" w:colLast="0"/>
-      <w:bookmarkEnd w:id="202"/>
+      <w:bookmarkStart w:id="203" w:name="_qv0s62p3nch6" w:colFirst="0" w:colLast="0"/>
+      <w:bookmarkEnd w:id="203"/>
       <w:r>
         <w:rPr>
           <w:b/>
@@ -23080,8 +23085,8 @@
           <w:szCs w:val="26"/>
         </w:rPr>
       </w:pPr>
-      <w:bookmarkStart w:id="203" w:name="_z8x9u2wmk5l6" w:colFirst="0" w:colLast="0"/>
-      <w:bookmarkEnd w:id="203"/>
+      <w:bookmarkStart w:id="204" w:name="_z8x9u2wmk5l6" w:colFirst="0" w:colLast="0"/>
+      <w:bookmarkEnd w:id="204"/>
       <w:r>
         <w:rPr>
           <w:b/>
@@ -23105,8 +23110,8 @@
           <w:szCs w:val="22"/>
         </w:rPr>
       </w:pPr>
-      <w:bookmarkStart w:id="204" w:name="_7t3nvojjq37h" w:colFirst="0" w:colLast="0"/>
-      <w:bookmarkEnd w:id="204"/>
+      <w:bookmarkStart w:id="205" w:name="_7t3nvojjq37h" w:colFirst="0" w:colLast="0"/>
+      <w:bookmarkEnd w:id="205"/>
       <w:r>
         <w:rPr>
           <w:b/>
@@ -23219,8 +23224,8 @@
           <w:szCs w:val="22"/>
         </w:rPr>
       </w:pPr>
-      <w:bookmarkStart w:id="205" w:name="_dc4u3kjq7kx8" w:colFirst="0" w:colLast="0"/>
-      <w:bookmarkEnd w:id="205"/>
+      <w:bookmarkStart w:id="206" w:name="_dc4u3kjq7kx8" w:colFirst="0" w:colLast="0"/>
+      <w:bookmarkEnd w:id="206"/>
       <w:r>
         <w:rPr>
           <w:b/>
@@ -23616,8 +23621,8 @@
           <w:szCs w:val="26"/>
         </w:rPr>
       </w:pPr>
-      <w:bookmarkStart w:id="206" w:name="_ecldiwa3k1hx" w:colFirst="0" w:colLast="0"/>
-      <w:bookmarkEnd w:id="206"/>
+      <w:bookmarkStart w:id="207" w:name="_ecldiwa3k1hx" w:colFirst="0" w:colLast="0"/>
+      <w:bookmarkEnd w:id="207"/>
       <w:r>
         <w:rPr>
           <w:b/>
@@ -23944,8 +23949,8 @@
           <w:szCs w:val="26"/>
         </w:rPr>
       </w:pPr>
-      <w:bookmarkStart w:id="207" w:name="_iia8od3frvqw" w:colFirst="0" w:colLast="0"/>
-      <w:bookmarkEnd w:id="207"/>
+      <w:bookmarkStart w:id="208" w:name="_iia8od3frvqw" w:colFirst="0" w:colLast="0"/>
+      <w:bookmarkEnd w:id="208"/>
       <w:r>
         <w:rPr>
           <w:b/>
@@ -23969,8 +23974,8 @@
           <w:szCs w:val="22"/>
         </w:rPr>
       </w:pPr>
-      <w:bookmarkStart w:id="208" w:name="_6xobvpjk0h4c" w:colFirst="0" w:colLast="0"/>
-      <w:bookmarkEnd w:id="208"/>
+      <w:bookmarkStart w:id="209" w:name="_6xobvpjk0h4c" w:colFirst="0" w:colLast="0"/>
+      <w:bookmarkEnd w:id="209"/>
       <w:r>
         <w:rPr>
           <w:b/>
@@ -24024,8 +24029,8 @@
           <w:szCs w:val="22"/>
         </w:rPr>
       </w:pPr>
-      <w:bookmarkStart w:id="209" w:name="_21zkage1pal8" w:colFirst="0" w:colLast="0"/>
-      <w:bookmarkEnd w:id="209"/>
+      <w:bookmarkStart w:id="210" w:name="_21zkage1pal8" w:colFirst="0" w:colLast="0"/>
+      <w:bookmarkEnd w:id="210"/>
       <w:r>
         <w:rPr>
           <w:b/>
@@ -24317,8 +24322,8 @@
           <w:szCs w:val="26"/>
         </w:rPr>
       </w:pPr>
-      <w:bookmarkStart w:id="210" w:name="_s1hpoa9dd9e" w:colFirst="0" w:colLast="0"/>
-      <w:bookmarkEnd w:id="210"/>
+      <w:bookmarkStart w:id="211" w:name="_s1hpoa9dd9e" w:colFirst="0" w:colLast="0"/>
+      <w:bookmarkEnd w:id="211"/>
       <w:r>
         <w:rPr>
           <w:b/>
@@ -24342,8 +24347,8 @@
           <w:szCs w:val="22"/>
         </w:rPr>
       </w:pPr>
-      <w:bookmarkStart w:id="211" w:name="_ah80llnhkdmd" w:colFirst="0" w:colLast="0"/>
-      <w:bookmarkEnd w:id="211"/>
+      <w:bookmarkStart w:id="212" w:name="_ah80llnhkdmd" w:colFirst="0" w:colLast="0"/>
+      <w:bookmarkEnd w:id="212"/>
       <w:r>
         <w:rPr>
           <w:b/>
@@ -24839,8 +24844,8 @@
           <w:szCs w:val="22"/>
         </w:rPr>
       </w:pPr>
-      <w:bookmarkStart w:id="212" w:name="_berardn3jptp" w:colFirst="0" w:colLast="0"/>
-      <w:bookmarkEnd w:id="212"/>
+      <w:bookmarkStart w:id="213" w:name="_berardn3jptp" w:colFirst="0" w:colLast="0"/>
+      <w:bookmarkEnd w:id="213"/>
       <w:r>
         <w:rPr>
           <w:b/>
@@ -25408,10 +25413,7 @@
         </w:pict>
       </w:r>
     </w:p>
-    <w:p>
-      <w:bookmarkStart w:id="213" w:name="_GoBack"/>
-      <w:bookmarkEnd w:id="213"/>
-    </w:p>
+    <w:p/>
     <w:p/>
     <w:p/>
     <w:p/>

</xml_diff>